<commit_message>
First version for review
First version for review
</commit_message>
<xml_diff>
--- a/Industrial_Serial_Card_and_LuvitRED_v001draft.docx
+++ b/Industrial_Serial_Card_and_LuvitRED_v001draft.docx
@@ -396,7 +396,7 @@
             <w:tab/>
           </w:r>
           <w:r>
-            <w:t>What is LuvitRED?</w:t>
+            <w:t>Introduction</w:t>
           </w:r>
           <w:r>
             <w:tab/>
@@ -405,205 +405,13 @@
             <w:fldChar w:fldCharType="begin"/>
           </w:r>
           <w:r>
-            <w:instrText xml:space="preserve"> PAGEREF _Toc424965577 \h </w:instrText>
+            <w:instrText xml:space="preserve"> PAGEREF _Toc425768952 \h </w:instrText>
           </w:r>
           <w:r>
             <w:fldChar w:fldCharType="separate"/>
           </w:r>
           <w:r>
             <w:t>3</w:t>
-          </w:r>
-          <w:r>
-            <w:fldChar w:fldCharType="end"/>
-          </w:r>
-        </w:p>
-        <w:p>
-          <w:pPr>
-            <w:pStyle w:val="TOC2"/>
-            <w:rPr>
-              <w:rFonts w:asciiTheme="minorHAnsi" w:eastAsiaTheme="minorEastAsia" w:hAnsiTheme="minorHAnsi" w:cstheme="minorBidi"/>
-              <w:bCs w:val="0"/>
-              <w:color w:val="auto"/>
-              <w:sz w:val="22"/>
-              <w:szCs w:val="22"/>
-              <w:lang w:val="en-US"/>
-            </w:rPr>
-          </w:pPr>
-          <w:r>
-            <w:t>1.1</w:t>
-          </w:r>
-          <w:r>
-            <w:rPr>
-              <w:rFonts w:asciiTheme="minorHAnsi" w:eastAsiaTheme="minorEastAsia" w:hAnsiTheme="minorHAnsi" w:cstheme="minorBidi"/>
-              <w:bCs w:val="0"/>
-              <w:color w:val="auto"/>
-              <w:sz w:val="22"/>
-              <w:szCs w:val="22"/>
-              <w:lang w:val="en-US"/>
-            </w:rPr>
-            <w:tab/>
-          </w:r>
-          <w:r>
-            <w:t>Why Lua?</w:t>
-          </w:r>
-          <w:r>
-            <w:tab/>
-          </w:r>
-          <w:r>
-            <w:fldChar w:fldCharType="begin"/>
-          </w:r>
-          <w:r>
-            <w:instrText xml:space="preserve"> PAGEREF _Toc424965578 \h </w:instrText>
-          </w:r>
-          <w:r>
-            <w:fldChar w:fldCharType="separate"/>
-          </w:r>
-          <w:r>
-            <w:t>3</w:t>
-          </w:r>
-          <w:r>
-            <w:fldChar w:fldCharType="end"/>
-          </w:r>
-        </w:p>
-        <w:p>
-          <w:pPr>
-            <w:pStyle w:val="TOC2"/>
-            <w:rPr>
-              <w:rFonts w:asciiTheme="minorHAnsi" w:eastAsiaTheme="minorEastAsia" w:hAnsiTheme="minorHAnsi" w:cstheme="minorBidi"/>
-              <w:bCs w:val="0"/>
-              <w:color w:val="auto"/>
-              <w:sz w:val="22"/>
-              <w:szCs w:val="22"/>
-              <w:lang w:val="en-US"/>
-            </w:rPr>
-          </w:pPr>
-          <w:r>
-            <w:t>1.2</w:t>
-          </w:r>
-          <w:r>
-            <w:rPr>
-              <w:rFonts w:asciiTheme="minorHAnsi" w:eastAsiaTheme="minorEastAsia" w:hAnsiTheme="minorHAnsi" w:cstheme="minorBidi"/>
-              <w:bCs w:val="0"/>
-              <w:color w:val="auto"/>
-              <w:sz w:val="22"/>
-              <w:szCs w:val="22"/>
-              <w:lang w:val="en-US"/>
-            </w:rPr>
-            <w:tab/>
-          </w:r>
-          <w:r>
-            <w:t>What is the benefit of using LuvitRED?</w:t>
-          </w:r>
-          <w:r>
-            <w:tab/>
-          </w:r>
-          <w:r>
-            <w:fldChar w:fldCharType="begin"/>
-          </w:r>
-          <w:r>
-            <w:instrText xml:space="preserve"> PAGEREF _Toc424965579 \h </w:instrText>
-          </w:r>
-          <w:r>
-            <w:fldChar w:fldCharType="separate"/>
-          </w:r>
-          <w:r>
-            <w:t>3</w:t>
-          </w:r>
-          <w:r>
-            <w:fldChar w:fldCharType="end"/>
-          </w:r>
-        </w:p>
-        <w:p>
-          <w:pPr>
-            <w:pStyle w:val="TOC2"/>
-            <w:rPr>
-              <w:rFonts w:asciiTheme="minorHAnsi" w:eastAsiaTheme="minorEastAsia" w:hAnsiTheme="minorHAnsi" w:cstheme="minorBidi"/>
-              <w:bCs w:val="0"/>
-              <w:color w:val="auto"/>
-              <w:sz w:val="22"/>
-              <w:szCs w:val="22"/>
-              <w:lang w:val="en-US"/>
-            </w:rPr>
-          </w:pPr>
-          <w:r>
-            <w:t>1.3</w:t>
-          </w:r>
-          <w:r>
-            <w:rPr>
-              <w:rFonts w:asciiTheme="minorHAnsi" w:eastAsiaTheme="minorEastAsia" w:hAnsiTheme="minorHAnsi" w:cstheme="minorBidi"/>
-              <w:bCs w:val="0"/>
-              <w:color w:val="auto"/>
-              <w:sz w:val="22"/>
-              <w:szCs w:val="22"/>
-              <w:lang w:val="en-US"/>
-            </w:rPr>
-            <w:tab/>
-          </w:r>
-          <w:r>
-            <w:t>Who is intended for?</w:t>
-          </w:r>
-          <w:r>
-            <w:tab/>
-          </w:r>
-          <w:r>
-            <w:fldChar w:fldCharType="begin"/>
-          </w:r>
-          <w:r>
-            <w:instrText xml:space="preserve"> PAGEREF _Toc424965580 \h </w:instrText>
-          </w:r>
-          <w:r>
-            <w:fldChar w:fldCharType="separate"/>
-          </w:r>
-          <w:r>
-            <w:t>3</w:t>
-          </w:r>
-          <w:r>
-            <w:fldChar w:fldCharType="end"/>
-          </w:r>
-        </w:p>
-        <w:p>
-          <w:pPr>
-            <w:pStyle w:val="TOC2"/>
-            <w:rPr>
-              <w:rFonts w:asciiTheme="minorHAnsi" w:eastAsiaTheme="minorEastAsia" w:hAnsiTheme="minorHAnsi" w:cstheme="minorBidi"/>
-              <w:bCs w:val="0"/>
-              <w:color w:val="auto"/>
-              <w:sz w:val="22"/>
-              <w:szCs w:val="22"/>
-              <w:lang w:val="en-US"/>
-            </w:rPr>
-          </w:pPr>
-          <w:r>
-            <w:t>1.4</w:t>
-          </w:r>
-          <w:r>
-            <w:rPr>
-              <w:rFonts w:asciiTheme="minorHAnsi" w:eastAsiaTheme="minorEastAsia" w:hAnsiTheme="minorHAnsi" w:cstheme="minorBidi"/>
-              <w:bCs w:val="0"/>
-              <w:color w:val="auto"/>
-              <w:sz w:val="22"/>
-              <w:szCs w:val="22"/>
-              <w:lang w:val="en-US"/>
-            </w:rPr>
-            <w:tab/>
-          </w:r>
-          <w:r>
-            <w:t>Where to get LuvitRED from and how to install it?</w:t>
-          </w:r>
-          <w:r>
-            <w:tab/>
-          </w:r>
-          <w:r>
-            <w:fldChar w:fldCharType="begin"/>
-          </w:r>
-          <w:r>
-            <w:instrText xml:space="preserve"> PAGEREF _Toc424965581 \h </w:instrText>
-          </w:r>
-          <w:r>
-            <w:fldChar w:fldCharType="separate"/>
-          </w:r>
-          <w:r>
-            <w:t>4</w:t>
           </w:r>
           <w:r>
             <w:fldChar w:fldCharType="end"/>
@@ -636,7 +444,7 @@
             <w:tab/>
           </w:r>
           <w:r>
-            <w:t>LuvitRED editors</w:t>
+            <w:t>Basic interface - Configuring the RS232 interface.</w:t>
           </w:r>
           <w:r>
             <w:tab/>
@@ -645,109 +453,13 @@
             <w:fldChar w:fldCharType="begin"/>
           </w:r>
           <w:r>
-            <w:instrText xml:space="preserve"> PAGEREF _Toc424965582 \h </w:instrText>
+            <w:instrText xml:space="preserve"> PAGEREF _Toc425768953 \h </w:instrText>
           </w:r>
           <w:r>
             <w:fldChar w:fldCharType="separate"/>
           </w:r>
           <w:r>
-            <w:t>5</w:t>
-          </w:r>
-          <w:r>
-            <w:fldChar w:fldCharType="end"/>
-          </w:r>
-        </w:p>
-        <w:p>
-          <w:pPr>
-            <w:pStyle w:val="TOC2"/>
-            <w:rPr>
-              <w:rFonts w:asciiTheme="minorHAnsi" w:eastAsiaTheme="minorEastAsia" w:hAnsiTheme="minorHAnsi" w:cstheme="minorBidi"/>
-              <w:bCs w:val="0"/>
-              <w:color w:val="auto"/>
-              <w:sz w:val="22"/>
-              <w:szCs w:val="22"/>
-              <w:lang w:val="en-US"/>
-            </w:rPr>
-          </w:pPr>
-          <w:r>
-            <w:t>2.1</w:t>
-          </w:r>
-          <w:r>
-            <w:rPr>
-              <w:rFonts w:asciiTheme="minorHAnsi" w:eastAsiaTheme="minorEastAsia" w:hAnsiTheme="minorHAnsi" w:cstheme="minorBidi"/>
-              <w:bCs w:val="0"/>
-              <w:color w:val="auto"/>
-              <w:sz w:val="22"/>
-              <w:szCs w:val="22"/>
-              <w:lang w:val="en-US"/>
-            </w:rPr>
-            <w:tab/>
-          </w:r>
-          <w:r>
-            <w:t>Basic interface</w:t>
-          </w:r>
-          <w:r>
-            <w:tab/>
-          </w:r>
-          <w:r>
-            <w:fldChar w:fldCharType="begin"/>
-          </w:r>
-          <w:r>
-            <w:instrText xml:space="preserve"> PAGEREF _Toc424965583 \h </w:instrText>
-          </w:r>
-          <w:r>
-            <w:fldChar w:fldCharType="separate"/>
-          </w:r>
-          <w:r>
-            <w:t>5</w:t>
-          </w:r>
-          <w:r>
-            <w:fldChar w:fldCharType="end"/>
-          </w:r>
-        </w:p>
-        <w:p>
-          <w:pPr>
-            <w:pStyle w:val="TOC2"/>
-            <w:rPr>
-              <w:rFonts w:asciiTheme="minorHAnsi" w:eastAsiaTheme="minorEastAsia" w:hAnsiTheme="minorHAnsi" w:cstheme="minorBidi"/>
-              <w:bCs w:val="0"/>
-              <w:color w:val="auto"/>
-              <w:sz w:val="22"/>
-              <w:szCs w:val="22"/>
-              <w:lang w:val="en-US"/>
-            </w:rPr>
-          </w:pPr>
-          <w:r>
-            <w:t>2.2</w:t>
-          </w:r>
-          <w:r>
-            <w:rPr>
-              <w:rFonts w:asciiTheme="minorHAnsi" w:eastAsiaTheme="minorEastAsia" w:hAnsiTheme="minorHAnsi" w:cstheme="minorBidi"/>
-              <w:bCs w:val="0"/>
-              <w:color w:val="auto"/>
-              <w:sz w:val="22"/>
-              <w:szCs w:val="22"/>
-              <w:lang w:val="en-US"/>
-            </w:rPr>
-            <w:tab/>
-          </w:r>
-          <w:r>
-            <w:t>Advanced Editor</w:t>
-          </w:r>
-          <w:r>
-            <w:tab/>
-          </w:r>
-          <w:r>
-            <w:fldChar w:fldCharType="begin"/>
-          </w:r>
-          <w:r>
-            <w:instrText xml:space="preserve"> PAGEREF _Toc424965584 \h </w:instrText>
-          </w:r>
-          <w:r>
-            <w:fldChar w:fldCharType="separate"/>
-          </w:r>
-          <w:r>
-            <w:t>10</w:t>
+            <w:t>4</w:t>
           </w:r>
           <w:r>
             <w:fldChar w:fldCharType="end"/>
@@ -780,7 +492,7 @@
             <w:tab/>
           </w:r>
           <w:r>
-            <w:t>What is a node?</w:t>
+            <w:t>Modifying the configuration under the Advanced Editor.</w:t>
           </w:r>
           <w:r>
             <w:tab/>
@@ -789,13 +501,13 @@
             <w:fldChar w:fldCharType="begin"/>
           </w:r>
           <w:r>
-            <w:instrText xml:space="preserve"> PAGEREF _Toc424965585 \h </w:instrText>
+            <w:instrText xml:space="preserve"> PAGEREF _Toc425768954 \h </w:instrText>
           </w:r>
           <w:r>
             <w:fldChar w:fldCharType="separate"/>
           </w:r>
           <w:r>
-            <w:t>14</w:t>
+            <w:t>8</w:t>
           </w:r>
           <w:r>
             <w:fldChar w:fldCharType="end"/>
@@ -828,7 +540,7 @@
             <w:tab/>
           </w:r>
           <w:r>
-            <w:t>Types of nodes</w:t>
+            <w:t>Serial interface from RS232 to RS485</w:t>
           </w:r>
           <w:r>
             <w:tab/>
@@ -837,13 +549,13 @@
             <w:fldChar w:fldCharType="begin"/>
           </w:r>
           <w:r>
-            <w:instrText xml:space="preserve"> PAGEREF _Toc424965586 \h </w:instrText>
+            <w:instrText xml:space="preserve"> PAGEREF _Toc425768955 \h </w:instrText>
           </w:r>
           <w:r>
             <w:fldChar w:fldCharType="separate"/>
           </w:r>
           <w:r>
-            <w:t>14</w:t>
+            <w:t>8</w:t>
           </w:r>
           <w:r>
             <w:fldChar w:fldCharType="end"/>
@@ -876,7 +588,7 @@
             <w:tab/>
           </w:r>
           <w:r>
-            <w:t>Inject and Debug nodes</w:t>
+            <w:t>Verifying if firewall hole by LuvitRED</w:t>
           </w:r>
           <w:r>
             <w:tab/>
@@ -885,13 +597,61 @@
             <w:fldChar w:fldCharType="begin"/>
           </w:r>
           <w:r>
-            <w:instrText xml:space="preserve"> PAGEREF _Toc424965587 \h </w:instrText>
+            <w:instrText xml:space="preserve"> PAGEREF _Toc425768956 \h </w:instrText>
           </w:r>
           <w:r>
             <w:fldChar w:fldCharType="separate"/>
           </w:r>
           <w:r>
-            <w:t>15</w:t>
+            <w:t>9</w:t>
+          </w:r>
+          <w:r>
+            <w:fldChar w:fldCharType="end"/>
+          </w:r>
+        </w:p>
+        <w:p>
+          <w:pPr>
+            <w:pStyle w:val="TOC2"/>
+            <w:rPr>
+              <w:rFonts w:asciiTheme="minorHAnsi" w:eastAsiaTheme="minorEastAsia" w:hAnsiTheme="minorHAnsi" w:cstheme="minorBidi"/>
+              <w:bCs w:val="0"/>
+              <w:color w:val="auto"/>
+              <w:sz w:val="22"/>
+              <w:szCs w:val="22"/>
+              <w:lang w:val="en-US"/>
+            </w:rPr>
+          </w:pPr>
+          <w:r>
+            <w:t>3.3</w:t>
+          </w:r>
+          <w:r>
+            <w:rPr>
+              <w:rFonts w:asciiTheme="minorHAnsi" w:eastAsiaTheme="minorEastAsia" w:hAnsiTheme="minorHAnsi" w:cstheme="minorBidi"/>
+              <w:bCs w:val="0"/>
+              <w:color w:val="auto"/>
+              <w:sz w:val="22"/>
+              <w:szCs w:val="22"/>
+              <w:lang w:val="en-US"/>
+            </w:rPr>
+            <w:tab/>
+          </w:r>
+          <w:r>
+            <w:t>Inactivity timeout on the TCP node.</w:t>
+          </w:r>
+          <w:r>
+            <w:tab/>
+          </w:r>
+          <w:r>
+            <w:fldChar w:fldCharType="begin"/>
+          </w:r>
+          <w:r>
+            <w:instrText xml:space="preserve"> PAGEREF _Toc425768957 \h </w:instrText>
+          </w:r>
+          <w:r>
+            <w:fldChar w:fldCharType="separate"/>
+          </w:r>
+          <w:r>
+            <w:t>10</w:t>
           </w:r>
           <w:r>
             <w:fldChar w:fldCharType="end"/>
@@ -924,7 +684,7 @@
             <w:tab/>
           </w:r>
           <w:r>
-            <w:t>What is a flow?</w:t>
+            <w:t>Advanced Editor - Both RS232 and RS485 at the same time.</w:t>
           </w:r>
           <w:r>
             <w:tab/>
@@ -933,157 +693,13 @@
             <w:fldChar w:fldCharType="begin"/>
           </w:r>
           <w:r>
-            <w:instrText xml:space="preserve"> PAGEREF _Toc424965588 \h </w:instrText>
+            <w:instrText xml:space="preserve"> PAGEREF _Toc425768958 \h </w:instrText>
           </w:r>
           <w:r>
             <w:fldChar w:fldCharType="separate"/>
           </w:r>
           <w:r>
-            <w:t>17</w:t>
-          </w:r>
-          <w:r>
-            <w:fldChar w:fldCharType="end"/>
-          </w:r>
-        </w:p>
-        <w:p>
-          <w:pPr>
-            <w:pStyle w:val="TOC1"/>
-            <w:rPr>
-              <w:rFonts w:asciiTheme="minorHAnsi" w:eastAsiaTheme="minorEastAsia" w:hAnsiTheme="minorHAnsi" w:cstheme="minorBidi"/>
-              <w:bCs w:val="0"/>
-              <w:color w:val="auto"/>
-              <w:sz w:val="22"/>
-              <w:szCs w:val="22"/>
-              <w:lang w:val="en-US"/>
-            </w:rPr>
-          </w:pPr>
-          <w:r>
-            <w:t>5</w:t>
-          </w:r>
-          <w:r>
-            <w:rPr>
-              <w:rFonts w:asciiTheme="minorHAnsi" w:eastAsiaTheme="minorEastAsia" w:hAnsiTheme="minorHAnsi" w:cstheme="minorBidi"/>
-              <w:bCs w:val="0"/>
-              <w:color w:val="auto"/>
-              <w:sz w:val="22"/>
-              <w:szCs w:val="22"/>
-              <w:lang w:val="en-US"/>
-            </w:rPr>
-            <w:tab/>
-          </w:r>
-          <w:r>
-            <w:t>What is a message?</w:t>
-          </w:r>
-          <w:r>
-            <w:tab/>
-          </w:r>
-          <w:r>
-            <w:fldChar w:fldCharType="begin"/>
-          </w:r>
-          <w:r>
-            <w:instrText xml:space="preserve"> PAGEREF _Toc424965589 \h </w:instrText>
-          </w:r>
-          <w:r>
-            <w:fldChar w:fldCharType="separate"/>
-          </w:r>
-          <w:r>
-            <w:t>18</w:t>
-          </w:r>
-          <w:r>
-            <w:fldChar w:fldCharType="end"/>
-          </w:r>
-        </w:p>
-        <w:p>
-          <w:pPr>
-            <w:pStyle w:val="TOC2"/>
-            <w:rPr>
-              <w:rFonts w:asciiTheme="minorHAnsi" w:eastAsiaTheme="minorEastAsia" w:hAnsiTheme="minorHAnsi" w:cstheme="minorBidi"/>
-              <w:bCs w:val="0"/>
-              <w:color w:val="auto"/>
-              <w:sz w:val="22"/>
-              <w:szCs w:val="22"/>
-              <w:lang w:val="en-US"/>
-            </w:rPr>
-          </w:pPr>
-          <w:r>
-            <w:t>5.1</w:t>
-          </w:r>
-          <w:r>
-            <w:rPr>
-              <w:rFonts w:asciiTheme="minorHAnsi" w:eastAsiaTheme="minorEastAsia" w:hAnsiTheme="minorHAnsi" w:cstheme="minorBidi"/>
-              <w:bCs w:val="0"/>
-              <w:color w:val="auto"/>
-              <w:sz w:val="22"/>
-              <w:szCs w:val="22"/>
-              <w:lang w:val="en-US"/>
-            </w:rPr>
-            <w:tab/>
-          </w:r>
-          <w:r>
-            <w:t>Single message structure</w:t>
-          </w:r>
-          <w:r>
-            <w:tab/>
-          </w:r>
-          <w:r>
-            <w:fldChar w:fldCharType="begin"/>
-          </w:r>
-          <w:r>
-            <w:instrText xml:space="preserve"> PAGEREF _Toc424965590 \h </w:instrText>
-          </w:r>
-          <w:r>
-            <w:fldChar w:fldCharType="separate"/>
-          </w:r>
-          <w:r>
-            <w:t>18</w:t>
-          </w:r>
-          <w:r>
-            <w:fldChar w:fldCharType="end"/>
-          </w:r>
-        </w:p>
-        <w:p>
-          <w:pPr>
-            <w:pStyle w:val="TOC2"/>
-            <w:rPr>
-              <w:rFonts w:asciiTheme="minorHAnsi" w:eastAsiaTheme="minorEastAsia" w:hAnsiTheme="minorHAnsi" w:cstheme="minorBidi"/>
-              <w:bCs w:val="0"/>
-              <w:color w:val="auto"/>
-              <w:sz w:val="22"/>
-              <w:szCs w:val="22"/>
-              <w:lang w:val="en-US"/>
-            </w:rPr>
-          </w:pPr>
-          <w:r>
-            <w:t>5.2</w:t>
-          </w:r>
-          <w:r>
-            <w:rPr>
-              <w:rFonts w:asciiTheme="minorHAnsi" w:eastAsiaTheme="minorEastAsia" w:hAnsiTheme="minorHAnsi" w:cstheme="minorBidi"/>
-              <w:bCs w:val="0"/>
-              <w:color w:val="auto"/>
-              <w:sz w:val="22"/>
-              <w:szCs w:val="22"/>
-              <w:lang w:val="en-US"/>
-            </w:rPr>
-            <w:tab/>
-          </w:r>
-          <w:r>
-            <w:t>Combined message structure</w:t>
-          </w:r>
-          <w:r>
-            <w:tab/>
-          </w:r>
-          <w:r>
-            <w:fldChar w:fldCharType="begin"/>
-          </w:r>
-          <w:r>
-            <w:instrText xml:space="preserve"> PAGEREF _Toc424965591 \h </w:instrText>
-          </w:r>
-          <w:r>
-            <w:fldChar w:fldCharType="separate"/>
-          </w:r>
-          <w:r>
-            <w:t>19</w:t>
+            <w:t>11</w:t>
           </w:r>
           <w:r>
             <w:fldChar w:fldCharType="end"/>
@@ -1136,7 +752,7 @@
       <w:pPr>
         <w:pStyle w:val="Heading1"/>
       </w:pPr>
-      <w:bookmarkStart w:id="1" w:name="_Toc424965577"/>
+      <w:bookmarkStart w:id="1" w:name="_Toc425768952"/>
       <w:r>
         <w:lastRenderedPageBreak/>
         <w:t>Introduction</w:t>
@@ -1146,43 +762,234 @@
     </w:p>
     <w:p>
       <w:r>
-        <w:t>A visually configurable device agent that is part of the CloudGate solution.</w:t>
-      </w:r>
-      <w:r>
-        <w:t xml:space="preserve"> T</w:t>
-      </w:r>
-      <w:r>
-        <w:t>he visual editor of LuvitRED is based on the User Interface from IBM's NodeRed. The NodeRed server is rewritten in a Lua server called Luvit</w:t>
+        <w:t>This document covers the configuration of the industrial serial card using LuvitRED</w:t>
       </w:r>
       <w:r>
         <w:t>.</w:t>
       </w:r>
     </w:p>
     <w:p>
+      <w:r>
+        <w:t xml:space="preserve">The industrial serial card (CG1102-11920) is shown on </w:t>
+      </w:r>
+      <w:r>
+        <w:fldChar w:fldCharType="begin"/>
+      </w:r>
+      <w:r>
+        <w:instrText xml:space="preserve"> REF _Ref425761750 \h </w:instrText>
+      </w:r>
+      <w:r>
+        <w:fldChar w:fldCharType="separate"/>
+      </w:r>
+      <w:r>
+        <w:t xml:space="preserve">Figure </w:t>
+      </w:r>
+      <w:r>
+        <w:rPr>
+          <w:noProof/>
+        </w:rPr>
+        <w:t>1</w:t>
+      </w:r>
+      <w:r>
+        <w:fldChar w:fldCharType="end"/>
+      </w:r>
+      <w:r>
+        <w:t xml:space="preserve"> below:</w:t>
+      </w:r>
+    </w:p>
+    <w:p>
+      <w:pPr>
+        <w:keepNext/>
+        <w:jc w:val="center"/>
+      </w:pPr>
+      <w:r>
+        <w:rPr>
+          <w:noProof/>
+        </w:rPr>
+        <w:drawing>
+          <wp:inline distT="0" distB="0" distL="0" distR="0">
+            <wp:extent cx="3411109" cy="1534602"/>
+            <wp:effectExtent l="19050" t="0" r="0" b="0"/>
+            <wp:docPr id="19" name="Picture 18" descr="CloudGate-Shooting-Plates-05.jpg"/>
+            <wp:cNvGraphicFramePr>
+              <a:graphicFrameLocks xmlns:a="http://schemas.openxmlformats.org/drawingml/2006/main" noChangeAspect="1"/>
+            </wp:cNvGraphicFramePr>
+            <a:graphic xmlns:a="http://schemas.openxmlformats.org/drawingml/2006/main">
+              <a:graphicData uri="http://schemas.openxmlformats.org/drawingml/2006/picture">
+                <pic:pic xmlns:pic="http://schemas.openxmlformats.org/drawingml/2006/picture">
+                  <pic:nvPicPr>
+                    <pic:cNvPr id="0" name="CloudGate-Shooting-Plates-05.jpg"/>
+                    <pic:cNvPicPr/>
+                  </pic:nvPicPr>
+                  <pic:blipFill>
+                    <a:blip r:embed="rId11" cstate="print"/>
+                    <a:srcRect l="18653" t="21503" r="21896" b="38205"/>
+                    <a:stretch>
+                      <a:fillRect/>
+                    </a:stretch>
+                  </pic:blipFill>
+                  <pic:spPr>
+                    <a:xfrm>
+                      <a:off x="0" y="0"/>
+                      <a:ext cx="3411109" cy="1534602"/>
+                    </a:xfrm>
+                    <a:prstGeom prst="rect">
+                      <a:avLst/>
+                    </a:prstGeom>
+                  </pic:spPr>
+                </pic:pic>
+              </a:graphicData>
+            </a:graphic>
+          </wp:inline>
+        </w:drawing>
+      </w:r>
+    </w:p>
+    <w:p>
+      <w:pPr>
+        <w:pStyle w:val="Caption"/>
+      </w:pPr>
+      <w:bookmarkStart w:id="2" w:name="_Ref425761750"/>
+      <w:r>
+        <w:t xml:space="preserve">Figure </w:t>
+      </w:r>
+      <w:fldSimple w:instr=" SEQ Figure \* ARABIC ">
+        <w:r>
+          <w:rPr>
+            <w:noProof/>
+          </w:rPr>
+          <w:t>1</w:t>
+        </w:r>
+      </w:fldSimple>
+      <w:bookmarkEnd w:id="2"/>
+      <w:r>
+        <w:t>: Industrial Serial Card</w:t>
+      </w:r>
+    </w:p>
+    <w:p>
+      <w:pPr>
+        <w:pStyle w:val="ListParagraph"/>
+        <w:numPr>
+          <w:ilvl w:val="0"/>
+          <w:numId w:val="22"/>
+        </w:numPr>
+      </w:pPr>
+      <w:r>
+        <w:t xml:space="preserve">The </w:t>
+      </w:r>
+      <w:r>
+        <w:rPr>
+          <w:b/>
+        </w:rPr>
+        <w:t>RS232</w:t>
+      </w:r>
+      <w:r>
+        <w:t xml:space="preserve"> interface is shown on the system as </w:t>
+      </w:r>
+      <w:r>
+        <w:rPr>
+          <w:b/>
+        </w:rPr>
+        <w:t>/dev/ttySP0</w:t>
+      </w:r>
+    </w:p>
+    <w:p>
+      <w:pPr>
+        <w:pStyle w:val="ListParagraph"/>
+        <w:numPr>
+          <w:ilvl w:val="0"/>
+          <w:numId w:val="22"/>
+        </w:numPr>
+        <w:rPr>
+          <w:b/>
+        </w:rPr>
+      </w:pPr>
+      <w:r>
+        <w:t xml:space="preserve">The </w:t>
+      </w:r>
+      <w:r>
+        <w:rPr>
+          <w:b/>
+        </w:rPr>
+        <w:t>RS485</w:t>
+      </w:r>
+      <w:r>
+        <w:t xml:space="preserve"> interface is shown on the system as </w:t>
+      </w:r>
+      <w:r>
+        <w:rPr>
+          <w:b/>
+        </w:rPr>
+        <w:t>/dev/ttySP4</w:t>
+      </w:r>
+    </w:p>
+    <w:p>
+      <w:pPr>
+        <w:pStyle w:val="ListParagraph"/>
+        <w:numPr>
+          <w:ilvl w:val="0"/>
+          <w:numId w:val="22"/>
+        </w:numPr>
+      </w:pPr>
+      <w:r>
+        <w:t xml:space="preserve">The </w:t>
+      </w:r>
+      <w:r>
+        <w:rPr>
+          <w:b/>
+        </w:rPr>
+        <w:t>RS485</w:t>
+      </w:r>
+      <w:r>
+        <w:t xml:space="preserve"> interface also has to switchable items that need to be set correctly on the plate:</w:t>
+      </w:r>
+    </w:p>
+    <w:p>
+      <w:pPr>
+        <w:pStyle w:val="ListParagraph"/>
+        <w:numPr>
+          <w:ilvl w:val="1"/>
+          <w:numId w:val="22"/>
+        </w:numPr>
+      </w:pPr>
+      <w:r>
+        <w:t>The first item is the amount of wires to use 4W or 2W.</w:t>
+      </w:r>
+    </w:p>
+    <w:p>
+      <w:pPr>
+        <w:pStyle w:val="ListParagraph"/>
+        <w:numPr>
+          <w:ilvl w:val="1"/>
+          <w:numId w:val="22"/>
+        </w:numPr>
+      </w:pPr>
+      <w:r>
+        <w:t>The second item is the termination OFF or ON.</w:t>
+      </w:r>
+    </w:p>
+    <w:p>
       <w:pPr>
         <w:pStyle w:val="Heading1"/>
       </w:pPr>
-      <w:bookmarkStart w:id="2" w:name="_Toc424965582"/>
+      <w:bookmarkStart w:id="3" w:name="_Toc425768953"/>
       <w:r>
         <w:lastRenderedPageBreak/>
-        <w:t>LuvitRED editors</w:t>
-      </w:r>
-      <w:bookmarkEnd w:id="2"/>
-    </w:p>
-    <w:p>
-      <w:r>
-        <w:t xml:space="preserve">As mentioned </w:t>
-      </w:r>
-      <w:r>
-        <w:t>in</w:t>
-      </w:r>
-      <w:r>
-        <w:t xml:space="preserve"> the introduction, there are two web interfaces for LuvitRED, one basic interface and one advanced interface. In this section we are going to describe the general features of both interfaces.</w:t>
-      </w:r>
-    </w:p>
-    <w:p>
-      <w:r>
-        <w:t xml:space="preserve">Both interfaces are located on the </w:t>
+        <w:t xml:space="preserve">Basic interface - </w:t>
+      </w:r>
+      <w:r>
+        <w:t>Configuring the RS232 interface</w:t>
+      </w:r>
+      <w:r>
+        <w:t>.</w:t>
+      </w:r>
+      <w:bookmarkEnd w:id="3"/>
+    </w:p>
+    <w:p>
+      <w:r>
+        <w:t xml:space="preserve">Go to </w:t>
+      </w:r>
+      <w:r>
+        <w:t xml:space="preserve">the </w:t>
       </w:r>
       <w:r>
         <w:t>"</w:t>
@@ -1194,7 +1001,10 @@
         <w:t>"</w:t>
       </w:r>
       <w:r>
-        <w:t xml:space="preserve"> tab under </w:t>
+        <w:t xml:space="preserve"> tab and under</w:t>
+      </w:r>
+      <w:r>
+        <w:t xml:space="preserve"> </w:t>
       </w:r>
       <w:r>
         <w:t>"</w:t>
@@ -1204,6 +1014,12 @@
       </w:r>
       <w:r>
         <w:t>"</w:t>
+      </w:r>
+      <w:r>
+        <w:t xml:space="preserve"> or "LuvitRED" (depending on the version of LuvitRED installed on the device</w:t>
+      </w:r>
+      <w:r>
+        <w:t>)</w:t>
       </w:r>
       <w:r>
         <w:t>:</w:t>
@@ -1236,7 +1052,7 @@
                     </pic:cNvPicPr>
                   </pic:nvPicPr>
                   <pic:blipFill>
-                    <a:blip r:embed="rId11"/>
+                    <a:blip r:embed="rId12"/>
                     <a:srcRect/>
                     <a:stretch>
                       <a:fillRect/>
@@ -1284,23 +1100,6 @@
         <w:t>: Plugin tab, Serial and GPS settings.</w:t>
       </w:r>
     </w:p>
-    <w:p/>
-    <w:p/>
-    <w:p>
-      <w:pPr>
-        <w:pStyle w:val="Heading2"/>
-      </w:pPr>
-      <w:bookmarkStart w:id="3" w:name="_Toc424965583"/>
-      <w:r>
-        <w:t>Basic interface</w:t>
-      </w:r>
-      <w:bookmarkEnd w:id="3"/>
-    </w:p>
-    <w:p>
-      <w:r>
-        <w:t>The basic interface of LuvitRED is the one shown after entering the Serial and GPS settings page. Without any configuration, the basic interface looks as follows:</w:t>
-      </w:r>
-    </w:p>
     <w:p>
       <w:pPr>
         <w:keepNext/>
@@ -1312,194 +1111,9 @@
         </w:rPr>
         <w:drawing>
           <wp:inline distT="0" distB="0" distL="0" distR="0">
-            <wp:extent cx="5732145" cy="2984246"/>
-            <wp:effectExtent l="19050" t="0" r="1905" b="0"/>
-            <wp:docPr id="11" name="Picture 4"/>
-            <wp:cNvGraphicFramePr>
-              <a:graphicFrameLocks xmlns:a="http://schemas.openxmlformats.org/drawingml/2006/main" noChangeAspect="1"/>
-            </wp:cNvGraphicFramePr>
-            <a:graphic xmlns:a="http://schemas.openxmlformats.org/drawingml/2006/main">
-              <a:graphicData uri="http://schemas.openxmlformats.org/drawingml/2006/picture">
-                <pic:pic xmlns:pic="http://schemas.openxmlformats.org/drawingml/2006/picture">
-                  <pic:nvPicPr>
-                    <pic:cNvPr id="0" name="Picture 4"/>
-                    <pic:cNvPicPr>
-                      <a:picLocks noChangeAspect="1" noChangeArrowheads="1"/>
-                    </pic:cNvPicPr>
-                  </pic:nvPicPr>
-                  <pic:blipFill>
-                    <a:blip r:embed="rId12"/>
-                    <a:srcRect/>
-                    <a:stretch>
-                      <a:fillRect/>
-                    </a:stretch>
-                  </pic:blipFill>
-                  <pic:spPr bwMode="auto">
-                    <a:xfrm>
-                      <a:off x="0" y="0"/>
-                      <a:ext cx="5732145" cy="2984246"/>
-                    </a:xfrm>
-                    <a:prstGeom prst="rect">
-                      <a:avLst/>
-                    </a:prstGeom>
-                    <a:noFill/>
-                    <a:ln w="9525">
-                      <a:noFill/>
-                      <a:miter lim="800000"/>
-                      <a:headEnd/>
-                      <a:tailEnd/>
-                    </a:ln>
-                  </pic:spPr>
-                </pic:pic>
-              </a:graphicData>
-            </a:graphic>
-          </wp:inline>
-        </w:drawing>
-      </w:r>
-    </w:p>
-    <w:p>
-      <w:pPr>
-        <w:pStyle w:val="Caption"/>
-      </w:pPr>
-      <w:r>
-        <w:t xml:space="preserve">Figure </w:t>
-      </w:r>
-      <w:fldSimple w:instr=" SEQ Figure \* ARABIC ">
-        <w:r>
-          <w:rPr>
-            <w:noProof/>
-          </w:rPr>
-          <w:t>3</w:t>
-        </w:r>
-      </w:fldSimple>
-      <w:r>
-        <w:t>: Basic interface.</w:t>
-      </w:r>
-    </w:p>
-    <w:p/>
-    <w:p/>
-    <w:p/>
-    <w:p/>
-    <w:p>
-      <w:r>
-        <w:t>Under the</w:t>
-      </w:r>
-      <w:r>
-        <w:t xml:space="preserve"> basic interface, </w:t>
-      </w:r>
-      <w:r>
-        <w:t>one has two options:</w:t>
-      </w:r>
-    </w:p>
-    <w:p>
-      <w:pPr>
-        <w:pStyle w:val="ListParagraph"/>
-        <w:numPr>
-          <w:ilvl w:val="0"/>
-          <w:numId w:val="14"/>
-        </w:numPr>
-      </w:pPr>
-      <w:r>
-        <w:t>Serial port to TCP local or remote server</w:t>
-      </w:r>
-    </w:p>
-    <w:p>
-      <w:pPr>
-        <w:pStyle w:val="ListParagraph"/>
-        <w:numPr>
-          <w:ilvl w:val="0"/>
-          <w:numId w:val="0"/>
-        </w:numPr>
-        <w:ind w:left="720"/>
-      </w:pPr>
-    </w:p>
-    <w:p>
-      <w:pPr>
-        <w:pStyle w:val="ListParagraph"/>
-        <w:numPr>
-          <w:ilvl w:val="0"/>
-          <w:numId w:val="0"/>
-        </w:numPr>
-        <w:ind w:left="720"/>
-      </w:pPr>
-      <w:r>
-        <w:t>This section allows the configuration of one single serial port</w:t>
-      </w:r>
-      <w:r>
-        <w:t xml:space="preserve"> (RS232 - /dev/ttySP0) to be accesible remotely via a local TCP server running on the CloudGate (See </w:t>
-      </w:r>
-      <w:r>
-        <w:fldChar w:fldCharType="begin"/>
-      </w:r>
-      <w:r>
-        <w:instrText xml:space="preserve"> REF _Ref424126157 \h </w:instrText>
-      </w:r>
-      <w:r>
-        <w:fldChar w:fldCharType="separate"/>
-      </w:r>
-      <w:r>
-        <w:t>Figure 4</w:t>
-      </w:r>
-      <w:r>
-        <w:fldChar w:fldCharType="end"/>
-      </w:r>
-      <w:r>
-        <w:t xml:space="preserve">) or a remote TCP server running </w:t>
-      </w:r>
-      <w:r>
-        <w:t>at</w:t>
-      </w:r>
-      <w:r>
-        <w:t xml:space="preserve"> another location (See </w:t>
-      </w:r>
-      <w:r>
-        <w:fldChar w:fldCharType="begin"/>
-      </w:r>
-      <w:r>
-        <w:instrText xml:space="preserve"> REF _Ref424126265 \h </w:instrText>
-      </w:r>
-      <w:r>
-        <w:fldChar w:fldCharType="separate"/>
-      </w:r>
-      <w:r>
-        <w:t>Figure 5</w:t>
-      </w:r>
-      <w:r>
-        <w:fldChar w:fldCharType="end"/>
-      </w:r>
-      <w:r>
-        <w:t>).</w:t>
-      </w:r>
-    </w:p>
-    <w:p>
-      <w:pPr>
-        <w:pStyle w:val="ListParagraph"/>
-        <w:numPr>
-          <w:ilvl w:val="0"/>
-          <w:numId w:val="0"/>
-        </w:numPr>
-        <w:ind w:left="720"/>
-      </w:pPr>
-    </w:p>
-    <w:p>
-      <w:pPr>
-        <w:pStyle w:val="ListParagraph"/>
-        <w:keepNext/>
-        <w:numPr>
-          <w:ilvl w:val="0"/>
-          <w:numId w:val="0"/>
-        </w:numPr>
-        <w:jc w:val="center"/>
-      </w:pPr>
-      <w:r>
-        <w:tab/>
-      </w:r>
-      <w:r>
-        <w:drawing>
-          <wp:inline distT="0" distB="0" distL="0" distR="0">
-            <wp:extent cx="4068470" cy="4823209"/>
-            <wp:effectExtent l="19050" t="0" r="8230" b="0"/>
-            <wp:docPr id="13" name="Picture 7"/>
+            <wp:extent cx="2390195" cy="826294"/>
+            <wp:effectExtent l="19050" t="0" r="0" b="0"/>
+            <wp:docPr id="7" name="Picture 7"/>
             <wp:cNvGraphicFramePr>
               <a:graphicFrameLocks xmlns:a="http://schemas.openxmlformats.org/drawingml/2006/main" noChangeAspect="1"/>
             </wp:cNvGraphicFramePr>
@@ -1522,7 +1136,7 @@
                   <pic:spPr bwMode="auto">
                     <a:xfrm>
                       <a:off x="0" y="0"/>
-                      <a:ext cx="4072046" cy="4827449"/>
+                      <a:ext cx="2392784" cy="827189"/>
                     </a:xfrm>
                     <a:prstGeom prst="rect">
                       <a:avLst/>
@@ -1546,7 +1160,6 @@
       <w:pPr>
         <w:pStyle w:val="Caption"/>
       </w:pPr>
-      <w:bookmarkStart w:id="4" w:name="_Ref424126157"/>
       <w:r>
         <w:t xml:space="preserve">Figure </w:t>
       </w:r>
@@ -1555,12 +1168,17 @@
           <w:rPr>
             <w:noProof/>
           </w:rPr>
-          <w:t>4</w:t>
+          <w:t>3</w:t>
         </w:r>
       </w:fldSimple>
-      <w:bookmarkEnd w:id="4"/>
-      <w:r>
-        <w:t>: Serial to local TCP server.</w:t>
+      <w:r>
+        <w:t>: Plugin tab, LuvitRED.</w:t>
+      </w:r>
+    </w:p>
+    <w:p/>
+    <w:p>
+      <w:r>
+        <w:t>Without any configuration, the basic interface looks as follows:</w:t>
       </w:r>
     </w:p>
     <w:p>
@@ -1568,19 +1186,15 @@
         <w:keepNext/>
         <w:jc w:val="center"/>
       </w:pPr>
-      <w:r>
-        <w:lastRenderedPageBreak/>
-        <w:tab/>
-      </w:r>
       <w:r>
         <w:rPr>
           <w:noProof/>
         </w:rPr>
         <w:drawing>
           <wp:inline distT="0" distB="0" distL="0" distR="0">
-            <wp:extent cx="4133348" cy="5091129"/>
-            <wp:effectExtent l="19050" t="0" r="502" b="0"/>
-            <wp:docPr id="14" name="Picture 10"/>
+            <wp:extent cx="4940731" cy="2075291"/>
+            <wp:effectExtent l="19050" t="0" r="0" b="0"/>
+            <wp:docPr id="11" name="Picture 4"/>
             <wp:cNvGraphicFramePr>
               <a:graphicFrameLocks xmlns:a="http://schemas.openxmlformats.org/drawingml/2006/main" noChangeAspect="1"/>
             </wp:cNvGraphicFramePr>
@@ -1588,14 +1202,14 @@
               <a:graphicData uri="http://schemas.openxmlformats.org/drawingml/2006/picture">
                 <pic:pic xmlns:pic="http://schemas.openxmlformats.org/drawingml/2006/picture">
                   <pic:nvPicPr>
-                    <pic:cNvPr id="0" name="Picture 10"/>
+                    <pic:cNvPr id="0" name="Picture 4"/>
                     <pic:cNvPicPr>
                       <a:picLocks noChangeAspect="1" noChangeArrowheads="1"/>
                     </pic:cNvPicPr>
                   </pic:nvPicPr>
                   <pic:blipFill>
                     <a:blip r:embed="rId14"/>
-                    <a:srcRect/>
+                    <a:srcRect t="19200"/>
                     <a:stretch>
                       <a:fillRect/>
                     </a:stretch>
@@ -1603,7 +1217,7 @@
                   <pic:spPr bwMode="auto">
                     <a:xfrm>
                       <a:off x="0" y="0"/>
-                      <a:ext cx="4133348" cy="5091129"/>
+                      <a:ext cx="4940729" cy="2075290"/>
                     </a:xfrm>
                     <a:prstGeom prst="rect">
                       <a:avLst/>
@@ -1627,7 +1241,197 @@
       <w:pPr>
         <w:pStyle w:val="Caption"/>
       </w:pPr>
-      <w:bookmarkStart w:id="5" w:name="_Ref424126265"/>
+      <w:r>
+        <w:t xml:space="preserve">Figure </w:t>
+      </w:r>
+      <w:fldSimple w:instr=" SEQ Figure \* ARABIC ">
+        <w:r>
+          <w:rPr>
+            <w:noProof/>
+          </w:rPr>
+          <w:t>4</w:t>
+        </w:r>
+      </w:fldSimple>
+      <w:r>
+        <w:t>: Basic interface.</w:t>
+      </w:r>
+    </w:p>
+    <w:p/>
+    <w:p>
+      <w:r>
+        <w:t>For the industrial serial card we are going to focus on the section called "</w:t>
+      </w:r>
+      <w:r>
+        <w:t>Serial port to TCP local or remote server</w:t>
+      </w:r>
+      <w:r>
+        <w:t xml:space="preserve">". </w:t>
+      </w:r>
+      <w:r>
+        <w:t>This section allows the configu</w:t>
+      </w:r>
+      <w:r>
+        <w:t xml:space="preserve">ration of one single serial port, the </w:t>
+      </w:r>
+      <w:r>
+        <w:t>RS232</w:t>
+      </w:r>
+      <w:r>
+        <w:t xml:space="preserve"> (</w:t>
+      </w:r>
+      <w:r>
+        <w:rPr>
+          <w:b/>
+        </w:rPr>
+        <w:t>/dev/ttySP0</w:t>
+      </w:r>
+      <w:r>
+        <w:t xml:space="preserve"> by default</w:t>
+      </w:r>
+      <w:r>
+        <w:t>)</w:t>
+      </w:r>
+      <w:r>
+        <w:t>,</w:t>
+      </w:r>
+      <w:r>
+        <w:t xml:space="preserve"> to be </w:t>
+      </w:r>
+      <w:r>
+        <w:t>accessible</w:t>
+      </w:r>
+      <w:r>
+        <w:t xml:space="preserve"> remotely via a local TCP server running on the CloudGate (See </w:t>
+      </w:r>
+      <w:r>
+        <w:fldChar w:fldCharType="begin"/>
+      </w:r>
+      <w:r>
+        <w:instrText xml:space="preserve"> REF _Ref424126157 \h </w:instrText>
+      </w:r>
+      <w:r>
+        <w:fldChar w:fldCharType="separate"/>
+      </w:r>
+      <w:r>
+        <w:t xml:space="preserve">Figure </w:t>
+      </w:r>
+      <w:r>
+        <w:rPr>
+          <w:noProof/>
+        </w:rPr>
+        <w:t>5</w:t>
+      </w:r>
+      <w:r>
+        <w:fldChar w:fldCharType="end"/>
+      </w:r>
+      <w:r>
+        <w:t xml:space="preserve">) or a remote TCP server running </w:t>
+      </w:r>
+      <w:r>
+        <w:t>at</w:t>
+      </w:r>
+      <w:r>
+        <w:t xml:space="preserve"> another location (See </w:t>
+      </w:r>
+      <w:r>
+        <w:fldChar w:fldCharType="begin"/>
+      </w:r>
+      <w:r>
+        <w:instrText xml:space="preserve"> REF _Ref424126265 \h </w:instrText>
+      </w:r>
+      <w:r>
+        <w:fldChar w:fldCharType="separate"/>
+      </w:r>
+      <w:r>
+        <w:t xml:space="preserve">Figure </w:t>
+      </w:r>
+      <w:r>
+        <w:rPr>
+          <w:noProof/>
+        </w:rPr>
+        <w:t>6</w:t>
+      </w:r>
+      <w:r>
+        <w:fldChar w:fldCharType="end"/>
+      </w:r>
+      <w:r>
+        <w:t>).</w:t>
+      </w:r>
+    </w:p>
+    <w:p>
+      <w:pPr>
+        <w:pStyle w:val="ListParagraph"/>
+        <w:numPr>
+          <w:ilvl w:val="0"/>
+          <w:numId w:val="0"/>
+        </w:numPr>
+        <w:ind w:left="720"/>
+      </w:pPr>
+    </w:p>
+    <w:p>
+      <w:pPr>
+        <w:pStyle w:val="ListParagraph"/>
+        <w:keepNext/>
+        <w:numPr>
+          <w:ilvl w:val="0"/>
+          <w:numId w:val="0"/>
+        </w:numPr>
+        <w:jc w:val="center"/>
+      </w:pPr>
+      <w:r>
+        <w:lastRenderedPageBreak/>
+        <w:drawing>
+          <wp:inline distT="0" distB="0" distL="0" distR="0">
+            <wp:extent cx="5399198" cy="6400800"/>
+            <wp:effectExtent l="19050" t="0" r="0" b="0"/>
+            <wp:docPr id="13" name="Picture 7"/>
+            <wp:cNvGraphicFramePr>
+              <a:graphicFrameLocks xmlns:a="http://schemas.openxmlformats.org/drawingml/2006/main" noChangeAspect="1"/>
+            </wp:cNvGraphicFramePr>
+            <a:graphic xmlns:a="http://schemas.openxmlformats.org/drawingml/2006/main">
+              <a:graphicData uri="http://schemas.openxmlformats.org/drawingml/2006/picture">
+                <pic:pic xmlns:pic="http://schemas.openxmlformats.org/drawingml/2006/picture">
+                  <pic:nvPicPr>
+                    <pic:cNvPr id="0" name="Picture 7"/>
+                    <pic:cNvPicPr>
+                      <a:picLocks noChangeAspect="1" noChangeArrowheads="1"/>
+                    </pic:cNvPicPr>
+                  </pic:nvPicPr>
+                  <pic:blipFill>
+                    <a:blip r:embed="rId15"/>
+                    <a:srcRect/>
+                    <a:stretch>
+                      <a:fillRect/>
+                    </a:stretch>
+                  </pic:blipFill>
+                  <pic:spPr bwMode="auto">
+                    <a:xfrm>
+                      <a:off x="0" y="0"/>
+                      <a:ext cx="5405113" cy="6407812"/>
+                    </a:xfrm>
+                    <a:prstGeom prst="rect">
+                      <a:avLst/>
+                    </a:prstGeom>
+                    <a:noFill/>
+                    <a:ln w="9525">
+                      <a:noFill/>
+                      <a:miter lim="800000"/>
+                      <a:headEnd/>
+                      <a:tailEnd/>
+                    </a:ln>
+                  </pic:spPr>
+                </pic:pic>
+              </a:graphicData>
+            </a:graphic>
+          </wp:inline>
+        </w:drawing>
+      </w:r>
+    </w:p>
+    <w:p>
+      <w:pPr>
+        <w:pStyle w:val="Caption"/>
+      </w:pPr>
+      <w:bookmarkStart w:id="4" w:name="_Ref424126157"/>
       <w:r>
         <w:t xml:space="preserve">Figure </w:t>
       </w:r>
@@ -1639,6 +1443,84 @@
           <w:t>5</w:t>
         </w:r>
       </w:fldSimple>
+      <w:bookmarkEnd w:id="4"/>
+      <w:r>
+        <w:t>: Serial to local TCP server.</w:t>
+      </w:r>
+    </w:p>
+    <w:p>
+      <w:pPr>
+        <w:keepNext/>
+        <w:jc w:val="center"/>
+      </w:pPr>
+      <w:r>
+        <w:rPr>
+          <w:noProof/>
+        </w:rPr>
+        <w:lastRenderedPageBreak/>
+        <w:drawing>
+          <wp:inline distT="0" distB="0" distL="0" distR="0">
+            <wp:extent cx="5301685" cy="6530196"/>
+            <wp:effectExtent l="19050" t="0" r="0" b="0"/>
+            <wp:docPr id="14" name="Picture 10"/>
+            <wp:cNvGraphicFramePr>
+              <a:graphicFrameLocks xmlns:a="http://schemas.openxmlformats.org/drawingml/2006/main" noChangeAspect="1"/>
+            </wp:cNvGraphicFramePr>
+            <a:graphic xmlns:a="http://schemas.openxmlformats.org/drawingml/2006/main">
+              <a:graphicData uri="http://schemas.openxmlformats.org/drawingml/2006/picture">
+                <pic:pic xmlns:pic="http://schemas.openxmlformats.org/drawingml/2006/picture">
+                  <pic:nvPicPr>
+                    <pic:cNvPr id="0" name="Picture 10"/>
+                    <pic:cNvPicPr>
+                      <a:picLocks noChangeAspect="1" noChangeArrowheads="1"/>
+                    </pic:cNvPicPr>
+                  </pic:nvPicPr>
+                  <pic:blipFill>
+                    <a:blip r:embed="rId16"/>
+                    <a:srcRect/>
+                    <a:stretch>
+                      <a:fillRect/>
+                    </a:stretch>
+                  </pic:blipFill>
+                  <pic:spPr bwMode="auto">
+                    <a:xfrm>
+                      <a:off x="0" y="0"/>
+                      <a:ext cx="5304236" cy="6533338"/>
+                    </a:xfrm>
+                    <a:prstGeom prst="rect">
+                      <a:avLst/>
+                    </a:prstGeom>
+                    <a:noFill/>
+                    <a:ln w="9525">
+                      <a:noFill/>
+                      <a:miter lim="800000"/>
+                      <a:headEnd/>
+                      <a:tailEnd/>
+                    </a:ln>
+                  </pic:spPr>
+                </pic:pic>
+              </a:graphicData>
+            </a:graphic>
+          </wp:inline>
+        </w:drawing>
+      </w:r>
+    </w:p>
+    <w:p>
+      <w:pPr>
+        <w:pStyle w:val="Caption"/>
+      </w:pPr>
+      <w:bookmarkStart w:id="5" w:name="_Ref424126265"/>
+      <w:r>
+        <w:t xml:space="preserve">Figure </w:t>
+      </w:r>
+      <w:fldSimple w:instr=" SEQ Figure \* ARABIC ">
+        <w:r>
+          <w:rPr>
+            <w:noProof/>
+          </w:rPr>
+          <w:t>6</w:t>
+        </w:r>
+      </w:fldSimple>
       <w:bookmarkEnd w:id="5"/>
       <w:r>
         <w:t xml:space="preserve">: </w:t>
@@ -1655,19 +1537,23 @@
     </w:p>
     <w:p>
       <w:r>
-        <w:tab/>
-      </w:r>
-      <w:r>
-        <w:t xml:space="preserve">This configuration is </w:t>
-      </w:r>
-      <w:r>
-        <w:t>ideal</w:t>
-      </w:r>
-      <w:r>
-        <w:t xml:space="preserve"> for </w:t>
-      </w:r>
-      <w:r>
-        <w:t>setting up the RS232 ports on the following cards:</w:t>
+        <w:t>On both configurations, one can find the configuration of the serial interface (</w:t>
+      </w:r>
+      <w:r>
+        <w:rPr>
+          <w:b/>
+          <w:i/>
+        </w:rPr>
+        <w:t>Serial port settings</w:t>
+      </w:r>
+      <w:r>
+        <w:rPr>
+          <w:i/>
+        </w:rPr>
+        <w:t>)</w:t>
+      </w:r>
+      <w:r>
+        <w:t>:</w:t>
       </w:r>
     </w:p>
     <w:p>
@@ -1675,17 +1561,11 @@
         <w:pStyle w:val="ListParagraph"/>
         <w:numPr>
           <w:ilvl w:val="0"/>
-          <w:numId w:val="19"/>
+          <w:numId w:val="21"/>
         </w:numPr>
       </w:pPr>
       <w:r>
-        <w:t>Low cost serial expansion card</w:t>
-      </w:r>
-      <w:r>
-        <w:t>, PN CG1101-11919</w:t>
-      </w:r>
-      <w:r>
-        <w:t>.</w:t>
+        <w:t>Baud rate</w:t>
       </w:r>
     </w:p>
     <w:p>
@@ -1693,17 +1573,11 @@
         <w:pStyle w:val="ListParagraph"/>
         <w:numPr>
           <w:ilvl w:val="0"/>
-          <w:numId w:val="19"/>
+          <w:numId w:val="21"/>
         </w:numPr>
       </w:pPr>
       <w:r>
-        <w:t>Industrial serial card (RS232)</w:t>
-      </w:r>
-      <w:r>
-        <w:t>, PN CG1102-11920</w:t>
-      </w:r>
-      <w:r>
-        <w:t>.</w:t>
+        <w:t>Data bits</w:t>
       </w:r>
     </w:p>
     <w:p>
@@ -1711,55 +1585,90 @@
         <w:pStyle w:val="ListParagraph"/>
         <w:numPr>
           <w:ilvl w:val="0"/>
-          <w:numId w:val="19"/>
+          <w:numId w:val="21"/>
         </w:numPr>
       </w:pPr>
       <w:r>
-        <w:t>T</w:t>
-      </w:r>
-      <w:r>
-        <w:t>elematics</w:t>
-      </w:r>
-      <w:r>
-        <w:t xml:space="preserve"> card (RS232)</w:t>
-      </w:r>
-      <w:r>
-        <w:t>, PN CG1106-11957, CG5106-11983 and CG5106-11984</w:t>
-      </w:r>
-    </w:p>
-    <w:p>
-      <w:r>
-        <w:tab/>
-      </w:r>
-      <w:r>
-        <w:t xml:space="preserve">This configuration is replicated on the </w:t>
-      </w:r>
-      <w:r>
-        <w:t>"</w:t>
-      </w:r>
-      <w:r>
-        <w:t>Advanced editor</w:t>
-      </w:r>
-      <w:r>
-        <w:t xml:space="preserve">" explained on section </w:t>
+        <w:t>Stops bits</w:t>
+      </w:r>
+    </w:p>
+    <w:p>
+      <w:pPr>
+        <w:pStyle w:val="ListParagraph"/>
+        <w:numPr>
+          <w:ilvl w:val="0"/>
+          <w:numId w:val="21"/>
+        </w:numPr>
+      </w:pPr>
+      <w:r>
+        <w:t>Parity</w:t>
+      </w:r>
+    </w:p>
+    <w:p>
+      <w:pPr>
+        <w:pStyle w:val="ListParagraph"/>
+        <w:numPr>
+          <w:ilvl w:val="0"/>
+          <w:numId w:val="21"/>
+        </w:numPr>
+      </w:pPr>
+      <w:r>
+        <w:t>Flow control</w:t>
+      </w:r>
+    </w:p>
+    <w:p>
+      <w:r>
+        <w:lastRenderedPageBreak/>
+        <w:t>These settings need to match the setting of the device connected to the serial interface.</w:t>
+      </w:r>
+    </w:p>
+    <w:p>
+      <w:r>
+        <w:t xml:space="preserve">On </w:t>
       </w:r>
       <w:r>
         <w:fldChar w:fldCharType="begin"/>
       </w:r>
       <w:r>
-        <w:instrText xml:space="preserve"> REF _Ref424543360 \n \h </w:instrText>
+        <w:instrText xml:space="preserve"> REF _Ref424126157 \h </w:instrText>
       </w:r>
       <w:r>
         <w:fldChar w:fldCharType="separate"/>
       </w:r>
       <w:r>
-        <w:t>2.2</w:t>
+        <w:t xml:space="preserve">Figure </w:t>
+      </w:r>
+      <w:r>
+        <w:rPr>
+          <w:noProof/>
+        </w:rPr>
+        <w:t>5</w:t>
       </w:r>
       <w:r>
         <w:fldChar w:fldCharType="end"/>
       </w:r>
       <w:r>
-        <w:t>:</w:t>
+        <w:t xml:space="preserve">, the CloudGate is running a local TCP server that will listen for incoming connections and forward them to the serial port. The Port number of the TCP server is, by default, </w:t>
+      </w:r>
+      <w:r>
+        <w:rPr>
+          <w:b/>
+        </w:rPr>
+        <w:t>8889</w:t>
+      </w:r>
+      <w:r>
+        <w:t>, but it can be changed</w:t>
+      </w:r>
+      <w:r>
+        <w:t xml:space="preserve"> by the customer at any moment.</w:t>
+      </w:r>
+    </w:p>
+    <w:p>
+      <w:r>
+        <w:t>I</w:t>
+      </w:r>
+      <w:r>
+        <w:t>f access from the WAN interface (internet) is needed, an appropriate firewall rule needs to be in place to allow the connection to the port:</w:t>
       </w:r>
     </w:p>
     <w:p>
@@ -1768,8 +1677,223 @@
         <w:jc w:val="center"/>
       </w:pPr>
       <w:r>
-        <w:tab/>
-      </w:r>
+        <w:rPr>
+          <w:noProof/>
+        </w:rPr>
+        <w:drawing>
+          <wp:inline distT="0" distB="0" distL="0" distR="0">
+            <wp:extent cx="3242963" cy="2846567"/>
+            <wp:effectExtent l="19050" t="0" r="0" b="0"/>
+            <wp:docPr id="4" name="Picture 4"/>
+            <wp:cNvGraphicFramePr>
+              <a:graphicFrameLocks xmlns:a="http://schemas.openxmlformats.org/drawingml/2006/main" noChangeAspect="1"/>
+            </wp:cNvGraphicFramePr>
+            <a:graphic xmlns:a="http://schemas.openxmlformats.org/drawingml/2006/main">
+              <a:graphicData uri="http://schemas.openxmlformats.org/drawingml/2006/picture">
+                <pic:pic xmlns:pic="http://schemas.openxmlformats.org/drawingml/2006/picture">
+                  <pic:nvPicPr>
+                    <pic:cNvPr id="0" name="Picture 4"/>
+                    <pic:cNvPicPr>
+                      <a:picLocks noChangeAspect="1" noChangeArrowheads="1"/>
+                    </pic:cNvPicPr>
+                  </pic:nvPicPr>
+                  <pic:blipFill>
+                    <a:blip r:embed="rId17"/>
+                    <a:srcRect/>
+                    <a:stretch>
+                      <a:fillRect/>
+                    </a:stretch>
+                  </pic:blipFill>
+                  <pic:spPr bwMode="auto">
+                    <a:xfrm>
+                      <a:off x="0" y="0"/>
+                      <a:ext cx="3244844" cy="2848218"/>
+                    </a:xfrm>
+                    <a:prstGeom prst="rect">
+                      <a:avLst/>
+                    </a:prstGeom>
+                    <a:noFill/>
+                    <a:ln w="9525">
+                      <a:noFill/>
+                      <a:miter lim="800000"/>
+                      <a:headEnd/>
+                      <a:tailEnd/>
+                    </a:ln>
+                  </pic:spPr>
+                </pic:pic>
+              </a:graphicData>
+            </a:graphic>
+          </wp:inline>
+        </w:drawing>
+      </w:r>
+    </w:p>
+    <w:p>
+      <w:pPr>
+        <w:pStyle w:val="Caption"/>
+      </w:pPr>
+      <w:r>
+        <w:t xml:space="preserve">Figure </w:t>
+      </w:r>
+      <w:fldSimple w:instr=" SEQ Figure \* ARABIC ">
+        <w:r>
+          <w:rPr>
+            <w:noProof/>
+          </w:rPr>
+          <w:t>7</w:t>
+        </w:r>
+      </w:fldSimple>
+      <w:r>
+        <w:t>: Inbound port forwarding rule.</w:t>
+      </w:r>
+    </w:p>
+    <w:p>
+      <w:pPr>
+        <w:rPr>
+          <w:color w:val="FF0000"/>
+        </w:rPr>
+      </w:pPr>
+      <w:r>
+        <w:rPr>
+          <w:b/>
+          <w:color w:val="FF0000"/>
+        </w:rPr>
+        <w:t>NOTE:</w:t>
+      </w:r>
+      <w:r>
+        <w:rPr>
+          <w:color w:val="FF0000"/>
+        </w:rPr>
+        <w:t xml:space="preserve"> </w:t>
+      </w:r>
+      <w:r>
+        <w:rPr>
+          <w:color w:val="FF0000"/>
+        </w:rPr>
+        <w:t xml:space="preserve">Recent versions of LuvitRED already open a firewall hole to allow remote access from the WAN interface. This can be verified </w:t>
+      </w:r>
+      <w:r>
+        <w:rPr>
+          <w:color w:val="FF0000"/>
+        </w:rPr>
+        <w:t>only under the advanced editor, not on the basic interface</w:t>
+      </w:r>
+      <w:r>
+        <w:rPr>
+          <w:color w:val="FF0000"/>
+        </w:rPr>
+        <w:t xml:space="preserve"> (see section </w:t>
+      </w:r>
+      <w:r>
+        <w:rPr>
+          <w:color w:val="FF0000"/>
+        </w:rPr>
+        <w:fldChar w:fldCharType="begin"/>
+      </w:r>
+      <w:r>
+        <w:rPr>
+          <w:color w:val="FF0000"/>
+        </w:rPr>
+        <w:instrText xml:space="preserve"> REF _Ref425762821 \n \h </w:instrText>
+      </w:r>
+      <w:r>
+        <w:rPr>
+          <w:color w:val="FF0000"/>
+        </w:rPr>
+      </w:r>
+      <w:r>
+        <w:rPr>
+          <w:color w:val="FF0000"/>
+        </w:rPr>
+        <w:fldChar w:fldCharType="separate"/>
+      </w:r>
+      <w:r>
+        <w:rPr>
+          <w:color w:val="FF0000"/>
+        </w:rPr>
+        <w:t>3.2</w:t>
+      </w:r>
+      <w:r>
+        <w:rPr>
+          <w:color w:val="FF0000"/>
+        </w:rPr>
+        <w:fldChar w:fldCharType="end"/>
+      </w:r>
+      <w:r>
+        <w:rPr>
+          <w:color w:val="FF0000"/>
+        </w:rPr>
+        <w:t>)</w:t>
+      </w:r>
+      <w:r>
+        <w:rPr>
+          <w:color w:val="FF0000"/>
+        </w:rPr>
+        <w:t>.</w:t>
+      </w:r>
+    </w:p>
+    <w:p>
+      <w:r>
+        <w:t xml:space="preserve">On </w:t>
+      </w:r>
+      <w:r>
+        <w:fldChar w:fldCharType="begin"/>
+      </w:r>
+      <w:r>
+        <w:instrText xml:space="preserve"> REF _Ref424126265 \h </w:instrText>
+      </w:r>
+      <w:r>
+        <w:fldChar w:fldCharType="separate"/>
+      </w:r>
+      <w:r>
+        <w:t xml:space="preserve">Figure </w:t>
+      </w:r>
+      <w:r>
+        <w:rPr>
+          <w:noProof/>
+        </w:rPr>
+        <w:t>6</w:t>
+      </w:r>
+      <w:r>
+        <w:fldChar w:fldCharType="end"/>
+      </w:r>
+      <w:r>
+        <w:t>, the CloudGate will connect to a remote TCP server running on the specified port and send all the information that arrives from the device connected to the serial interface.</w:t>
+      </w:r>
+    </w:p>
+    <w:p>
+      <w:pPr>
+        <w:pStyle w:val="Heading1"/>
+      </w:pPr>
+      <w:bookmarkStart w:id="6" w:name="_Ref424543360"/>
+      <w:bookmarkStart w:id="7" w:name="_Toc425768954"/>
+      <w:r>
+        <w:lastRenderedPageBreak/>
+        <w:t xml:space="preserve">Modifying the </w:t>
+      </w:r>
+      <w:r>
+        <w:t xml:space="preserve">configuration </w:t>
+      </w:r>
+      <w:r>
+        <w:t>under the Advanced Editor.</w:t>
+      </w:r>
+      <w:bookmarkEnd w:id="7"/>
+    </w:p>
+    <w:p>
+      <w:r>
+        <w:t xml:space="preserve">After configuring the serial port under the basic interface, one can go to the Advance Editor and edit </w:t>
+      </w:r>
+      <w:r>
+        <w:t>the</w:t>
+      </w:r>
+      <w:r>
+        <w:t xml:space="preserve"> configuration. The configuration made on the basic interface will be reflected under the Advanced editor in the following way:</w:t>
+      </w:r>
+    </w:p>
+    <w:p>
+      <w:pPr>
+        <w:keepNext/>
+        <w:jc w:val="center"/>
+      </w:pPr>
       <w:r>
         <w:rPr>
           <w:noProof/>
@@ -1778,7 +1902,7 @@
           <wp:inline distT="0" distB="0" distL="0" distR="0">
             <wp:extent cx="2462893" cy="1357545"/>
             <wp:effectExtent l="19050" t="0" r="0" b="0"/>
-            <wp:docPr id="15" name="Picture 13"/>
+            <wp:docPr id="3" name="Picture 13"/>
             <wp:cNvGraphicFramePr>
               <a:graphicFrameLocks xmlns:a="http://schemas.openxmlformats.org/drawingml/2006/main" noChangeAspect="1"/>
             </wp:cNvGraphicFramePr>
@@ -1792,7 +1916,7 @@
                     </pic:cNvPicPr>
                   </pic:nvPicPr>
                   <pic:blipFill>
-                    <a:blip r:embed="rId15"/>
+                    <a:blip r:embed="rId18"/>
                     <a:srcRect/>
                     <a:stretch>
                       <a:fillRect/>
@@ -1833,7 +1957,7 @@
           <w:rPr>
             <w:noProof/>
           </w:rPr>
-          <w:t>6</w:t>
+          <w:t>8</w:t>
         </w:r>
       </w:fldSimple>
       <w:r>
@@ -1844,23 +1968,36 @@
       <w:pPr>
         <w:pStyle w:val="Heading2"/>
       </w:pPr>
-      <w:bookmarkStart w:id="6" w:name="_Ref424543360"/>
-      <w:bookmarkStart w:id="7" w:name="_Toc424965584"/>
-      <w:r>
-        <w:lastRenderedPageBreak/>
-        <w:t>Advanced Editor</w:t>
-      </w:r>
-      <w:bookmarkEnd w:id="6"/>
-      <w:bookmarkEnd w:id="7"/>
-    </w:p>
-    <w:p>
-      <w:r>
-        <w:t>The Advanced Editor allows you to configure more complex applications, such as MODBUS or multiple serial ports. An example would be the Industrial serial card, which has one RS232 and one RS485 port.</w:t>
-      </w:r>
-    </w:p>
-    <w:p>
-      <w:r>
-        <w:t>At the bottom right corner of the Basic configuration interface there is an orange button that says Advanced Editor.</w:t>
+      <w:bookmarkStart w:id="8" w:name="_Ref425766799"/>
+      <w:bookmarkStart w:id="9" w:name="_Toc425768955"/>
+      <w:r>
+        <w:t>S</w:t>
+      </w:r>
+      <w:r>
+        <w:t>erial interface from RS232 to RS485</w:t>
+      </w:r>
+      <w:bookmarkEnd w:id="8"/>
+      <w:bookmarkEnd w:id="9"/>
+    </w:p>
+    <w:p>
+      <w:r>
+        <w:t>Double</w:t>
+      </w:r>
+      <w:r>
+        <w:t xml:space="preserve"> click on the </w:t>
+      </w:r>
+      <w:r>
+        <w:rPr>
+          <w:b/>
+          <w:i/>
+        </w:rPr>
+        <w:t>serialin</w:t>
+      </w:r>
+      <w:r>
+        <w:t xml:space="preserve"> node</w:t>
+      </w:r>
+      <w:r>
+        <w:t>:</w:t>
       </w:r>
     </w:p>
     <w:p>
@@ -1874,9 +2011,9 @@
         </w:rPr>
         <w:drawing>
           <wp:inline distT="0" distB="0" distL="0" distR="0">
-            <wp:extent cx="1498251" cy="432080"/>
-            <wp:effectExtent l="19050" t="0" r="6699" b="0"/>
-            <wp:docPr id="17" name="Picture 4"/>
+            <wp:extent cx="2048290" cy="1005846"/>
+            <wp:effectExtent l="19050" t="0" r="9110" b="0"/>
+            <wp:docPr id="8" name="Picture 10"/>
             <wp:cNvGraphicFramePr>
               <a:graphicFrameLocks xmlns:a="http://schemas.openxmlformats.org/drawingml/2006/main" noChangeAspect="1"/>
             </wp:cNvGraphicFramePr>
@@ -1884,13 +2021,13 @@
               <a:graphicData uri="http://schemas.openxmlformats.org/drawingml/2006/picture">
                 <pic:pic xmlns:pic="http://schemas.openxmlformats.org/drawingml/2006/picture">
                   <pic:nvPicPr>
-                    <pic:cNvPr id="0" name="Picture 4"/>
+                    <pic:cNvPr id="0" name="Picture 10"/>
                     <pic:cNvPicPr>
                       <a:picLocks noChangeAspect="1" noChangeArrowheads="1"/>
                     </pic:cNvPicPr>
                   </pic:nvPicPr>
                   <pic:blipFill>
-                    <a:blip r:embed="rId16"/>
+                    <a:blip r:embed="rId19"/>
                     <a:srcRect/>
                     <a:stretch>
                       <a:fillRect/>
@@ -1899,7 +2036,7 @@
                   <pic:spPr bwMode="auto">
                     <a:xfrm>
                       <a:off x="0" y="0"/>
-                      <a:ext cx="1498251" cy="432080"/>
+                      <a:ext cx="2048290" cy="1005846"/>
                     </a:xfrm>
                     <a:prstGeom prst="rect">
                       <a:avLst/>
@@ -1931,16 +2068,16 @@
           <w:rPr>
             <w:noProof/>
           </w:rPr>
-          <w:t>10</w:t>
+          <w:t>9</w:t>
         </w:r>
       </w:fldSimple>
       <w:r>
-        <w:t>: Advanced Editor.</w:t>
-      </w:r>
-    </w:p>
-    <w:p>
-      <w:r>
-        <w:t>By clicking on this button, a new web interface tab is going to open. This new tab is the LuvitRED advanced Editor:</w:t>
+        <w:t>: Serial node general configuration.</w:t>
+      </w:r>
+    </w:p>
+    <w:p>
+      <w:r>
+        <w:t>One can access the serial interface configuration by clicking on the pencil icon:</w:t>
       </w:r>
     </w:p>
     <w:p>
@@ -1954,593 +2091,9 @@
         </w:rPr>
         <w:drawing>
           <wp:inline distT="0" distB="0" distL="0" distR="0">
-            <wp:extent cx="5732145" cy="3021106"/>
-            <wp:effectExtent l="19050" t="0" r="1905" b="0"/>
-            <wp:docPr id="18" name="Picture 1"/>
-            <wp:cNvGraphicFramePr>
-              <a:graphicFrameLocks xmlns:a="http://schemas.openxmlformats.org/drawingml/2006/main" noChangeAspect="1"/>
-            </wp:cNvGraphicFramePr>
-            <a:graphic xmlns:a="http://schemas.openxmlformats.org/drawingml/2006/main">
-              <a:graphicData uri="http://schemas.openxmlformats.org/drawingml/2006/picture">
-                <pic:pic xmlns:pic="http://schemas.openxmlformats.org/drawingml/2006/picture">
-                  <pic:nvPicPr>
-                    <pic:cNvPr id="0" name="Picture 1"/>
-                    <pic:cNvPicPr>
-                      <a:picLocks noChangeAspect="1" noChangeArrowheads="1"/>
-                    </pic:cNvPicPr>
-                  </pic:nvPicPr>
-                  <pic:blipFill>
-                    <a:blip r:embed="rId17" cstate="print"/>
-                    <a:srcRect/>
-                    <a:stretch>
-                      <a:fillRect/>
-                    </a:stretch>
-                  </pic:blipFill>
-                  <pic:spPr bwMode="auto">
-                    <a:xfrm>
-                      <a:off x="0" y="0"/>
-                      <a:ext cx="5732145" cy="3021106"/>
-                    </a:xfrm>
-                    <a:prstGeom prst="rect">
-                      <a:avLst/>
-                    </a:prstGeom>
-                    <a:noFill/>
-                    <a:ln w="9525">
-                      <a:noFill/>
-                      <a:miter lim="800000"/>
-                      <a:headEnd/>
-                      <a:tailEnd/>
-                    </a:ln>
-                  </pic:spPr>
-                </pic:pic>
-              </a:graphicData>
-            </a:graphic>
-          </wp:inline>
-        </w:drawing>
-      </w:r>
-    </w:p>
-    <w:p>
-      <w:pPr>
-        <w:pStyle w:val="Caption"/>
-      </w:pPr>
-      <w:r>
-        <w:t xml:space="preserve">Figure </w:t>
-      </w:r>
-      <w:fldSimple w:instr=" SEQ Figure \* ARABIC ">
-        <w:r>
-          <w:rPr>
-            <w:noProof/>
-          </w:rPr>
-          <w:t>11</w:t>
-        </w:r>
-      </w:fldSimple>
-      <w:r>
-        <w:t>: LuvitRED Advanced Editor.</w:t>
-      </w:r>
-    </w:p>
-    <w:p>
-      <w:pPr>
-        <w:rPr>
-          <w:b/>
-          <w:color w:val="FF0000"/>
-        </w:rPr>
-      </w:pPr>
-      <w:r>
-        <w:rPr>
-          <w:b/>
-          <w:color w:val="FF0000"/>
-        </w:rPr>
-        <w:t>NOTE: Please, keep an eye on popup blockers that may not allow this new page to be displayed.</w:t>
-      </w:r>
-    </w:p>
-    <w:p>
-      <w:r>
-        <w:t>The Advanced editor is actually running on a separate port than the standard CloudGate web page:</w:t>
-      </w:r>
-    </w:p>
-    <w:p>
-      <w:pPr>
-        <w:pStyle w:val="ListParagraph"/>
-        <w:numPr>
-          <w:ilvl w:val="0"/>
-          <w:numId w:val="15"/>
-        </w:numPr>
-      </w:pPr>
-      <w:r>
-        <w:t xml:space="preserve">Port </w:t>
-      </w:r>
-      <w:r>
-        <w:rPr>
-          <w:b/>
-        </w:rPr>
-        <w:t>8080</w:t>
-      </w:r>
-      <w:r>
-        <w:t>: When on a http connection (local connection to the CloudGate)</w:t>
-      </w:r>
-    </w:p>
-    <w:p>
-      <w:pPr>
-        <w:pStyle w:val="ListParagraph"/>
-        <w:numPr>
-          <w:ilvl w:val="0"/>
-          <w:numId w:val="15"/>
-        </w:numPr>
-      </w:pPr>
-      <w:r>
-        <w:t xml:space="preserve">Port </w:t>
-      </w:r>
-      <w:r>
-        <w:rPr>
-          <w:b/>
-        </w:rPr>
-        <w:t>8081</w:t>
-      </w:r>
-      <w:r>
-        <w:t>: When on a https connection (remote connection to the CloudGate)</w:t>
-      </w:r>
-    </w:p>
-    <w:p>
-      <w:pPr>
-        <w:rPr>
-          <w:b/>
-          <w:color w:val="FF0000"/>
-        </w:rPr>
-      </w:pPr>
-      <w:r>
-        <w:rPr>
-          <w:b/>
-          <w:color w:val="FF0000"/>
-        </w:rPr>
-        <w:t>NOTE: Please, be aware than when running a remote session to the CloudGate, the right port forwarding rule to port 8081 needs to be in place in order to reach the Advanced Editor.</w:t>
-      </w:r>
-    </w:p>
-    <w:p/>
-    <w:p>
-      <w:r>
-        <w:lastRenderedPageBreak/>
-        <w:t>The Advan</w:t>
-      </w:r>
-      <w:r>
-        <w:t>ced Editor can be divided into f</w:t>
-      </w:r>
-      <w:r>
-        <w:t>our sections:</w:t>
-      </w:r>
-    </w:p>
-    <w:p>
-      <w:pPr>
-        <w:pStyle w:val="ListParagraph"/>
-        <w:numPr>
-          <w:ilvl w:val="0"/>
-          <w:numId w:val="16"/>
-        </w:numPr>
-        <w:rPr>
-          <w:b/>
-        </w:rPr>
-      </w:pPr>
-      <w:r>
-        <w:rPr>
-          <w:b/>
-        </w:rPr>
-        <w:t>Deploy and Menu</w:t>
-      </w:r>
-      <w:r>
-        <w:rPr>
-          <w:b/>
-        </w:rPr>
-        <w:t xml:space="preserve"> section</w:t>
-      </w:r>
-      <w:r>
-        <w:rPr>
-          <w:b/>
-        </w:rPr>
-        <w:t>:</w:t>
-      </w:r>
-    </w:p>
-    <w:p>
-      <w:pPr>
-        <w:pStyle w:val="ListParagraph"/>
-        <w:numPr>
-          <w:ilvl w:val="0"/>
-          <w:numId w:val="0"/>
-        </w:numPr>
-        <w:ind w:left="720"/>
-      </w:pPr>
-    </w:p>
-    <w:p>
-      <w:pPr>
-        <w:pStyle w:val="ListParagraph"/>
-        <w:numPr>
-          <w:ilvl w:val="0"/>
-          <w:numId w:val="0"/>
-        </w:numPr>
-        <w:ind w:left="720"/>
-      </w:pPr>
-      <w:r>
-        <w:t>Located on the top right corner, it is the place where Deploy button and the Menu button is located:</w:t>
-      </w:r>
-    </w:p>
-    <w:p>
-      <w:pPr>
-        <w:pStyle w:val="ListParagraph"/>
-        <w:keepNext/>
-        <w:numPr>
-          <w:ilvl w:val="0"/>
-          <w:numId w:val="0"/>
-        </w:numPr>
-        <w:jc w:val="center"/>
-      </w:pPr>
-      <w:r>
-        <w:drawing>
-          <wp:inline distT="0" distB="0" distL="0" distR="0">
-            <wp:extent cx="1466850" cy="341630"/>
+            <wp:extent cx="2517416" cy="2547646"/>
             <wp:effectExtent l="19050" t="0" r="0" b="0"/>
-            <wp:docPr id="21" name="Picture 4"/>
-            <wp:cNvGraphicFramePr>
-              <a:graphicFrameLocks xmlns:a="http://schemas.openxmlformats.org/drawingml/2006/main" noChangeAspect="1"/>
-            </wp:cNvGraphicFramePr>
-            <a:graphic xmlns:a="http://schemas.openxmlformats.org/drawingml/2006/main">
-              <a:graphicData uri="http://schemas.openxmlformats.org/drawingml/2006/picture">
-                <pic:pic xmlns:pic="http://schemas.openxmlformats.org/drawingml/2006/picture">
-                  <pic:nvPicPr>
-                    <pic:cNvPr id="0" name="Picture 4"/>
-                    <pic:cNvPicPr>
-                      <a:picLocks noChangeAspect="1" noChangeArrowheads="1"/>
-                    </pic:cNvPicPr>
-                  </pic:nvPicPr>
-                  <pic:blipFill>
-                    <a:blip r:embed="rId18"/>
-                    <a:srcRect/>
-                    <a:stretch>
-                      <a:fillRect/>
-                    </a:stretch>
-                  </pic:blipFill>
-                  <pic:spPr bwMode="auto">
-                    <a:xfrm>
-                      <a:off x="0" y="0"/>
-                      <a:ext cx="1466850" cy="341630"/>
-                    </a:xfrm>
-                    <a:prstGeom prst="rect">
-                      <a:avLst/>
-                    </a:prstGeom>
-                    <a:noFill/>
-                    <a:ln w="9525">
-                      <a:noFill/>
-                      <a:miter lim="800000"/>
-                      <a:headEnd/>
-                      <a:tailEnd/>
-                    </a:ln>
-                  </pic:spPr>
-                </pic:pic>
-              </a:graphicData>
-            </a:graphic>
-          </wp:inline>
-        </w:drawing>
-      </w:r>
-    </w:p>
-    <w:p>
-      <w:pPr>
-        <w:pStyle w:val="Caption"/>
-      </w:pPr>
-      <w:r>
-        <w:t xml:space="preserve">Figure </w:t>
-      </w:r>
-      <w:fldSimple w:instr=" SEQ Figure \* ARABIC ">
-        <w:r>
-          <w:rPr>
-            <w:noProof/>
-          </w:rPr>
-          <w:t>12</w:t>
-        </w:r>
-      </w:fldSimple>
-      <w:r>
-        <w:t>: Deploy and Menu section.</w:t>
-      </w:r>
-    </w:p>
-    <w:p>
-      <w:pPr>
-        <w:pStyle w:val="ListParagraph"/>
-        <w:numPr>
-          <w:ilvl w:val="0"/>
-          <w:numId w:val="0"/>
-        </w:numPr>
-        <w:ind w:left="720"/>
-      </w:pPr>
-      <w:r>
-        <w:t>The Deploy button, as the name already says, is the function that deploys any configuration or modification made on the Editor section.</w:t>
-      </w:r>
-    </w:p>
-    <w:p>
-      <w:pPr>
-        <w:pStyle w:val="ListParagraph"/>
-        <w:numPr>
-          <w:ilvl w:val="0"/>
-          <w:numId w:val="0"/>
-        </w:numPr>
-        <w:ind w:left="720"/>
-      </w:pPr>
-    </w:p>
-    <w:p>
-      <w:pPr>
-        <w:pStyle w:val="ListParagraph"/>
-        <w:numPr>
-          <w:ilvl w:val="0"/>
-          <w:numId w:val="0"/>
-        </w:numPr>
-        <w:ind w:left="720"/>
-      </w:pPr>
-      <w:r>
-        <w:t>The Menu button contains multiple options of LuvitRED:</w:t>
-      </w:r>
-    </w:p>
-    <w:p>
-      <w:pPr>
-        <w:pStyle w:val="ListParagraph"/>
-        <w:numPr>
-          <w:ilvl w:val="0"/>
-          <w:numId w:val="0"/>
-        </w:numPr>
-        <w:ind w:left="720"/>
-      </w:pPr>
-    </w:p>
-    <w:p>
-      <w:pPr>
-        <w:pStyle w:val="ListParagraph"/>
-        <w:keepNext/>
-        <w:numPr>
-          <w:ilvl w:val="0"/>
-          <w:numId w:val="0"/>
-        </w:numPr>
-        <w:ind w:left="720"/>
-        <w:jc w:val="center"/>
-      </w:pPr>
-      <w:r>
-        <w:drawing>
-          <wp:inline distT="0" distB="0" distL="0" distR="0">
-            <wp:extent cx="4285405" cy="3677697"/>
-            <wp:effectExtent l="19050" t="0" r="845" b="0"/>
-            <wp:docPr id="23" name="Picture 7"/>
-            <wp:cNvGraphicFramePr>
-              <a:graphicFrameLocks xmlns:a="http://schemas.openxmlformats.org/drawingml/2006/main" noChangeAspect="1"/>
-            </wp:cNvGraphicFramePr>
-            <a:graphic xmlns:a="http://schemas.openxmlformats.org/drawingml/2006/main">
-              <a:graphicData uri="http://schemas.openxmlformats.org/drawingml/2006/picture">
-                <pic:pic xmlns:pic="http://schemas.openxmlformats.org/drawingml/2006/picture">
-                  <pic:nvPicPr>
-                    <pic:cNvPr id="0" name="Picture 7"/>
-                    <pic:cNvPicPr>
-                      <a:picLocks noChangeAspect="1" noChangeArrowheads="1"/>
-                    </pic:cNvPicPr>
-                  </pic:nvPicPr>
-                  <pic:blipFill>
-                    <a:blip r:embed="rId19"/>
-                    <a:srcRect/>
-                    <a:stretch>
-                      <a:fillRect/>
-                    </a:stretch>
-                  </pic:blipFill>
-                  <pic:spPr bwMode="auto">
-                    <a:xfrm>
-                      <a:off x="0" y="0"/>
-                      <a:ext cx="4285229" cy="3677546"/>
-                    </a:xfrm>
-                    <a:prstGeom prst="rect">
-                      <a:avLst/>
-                    </a:prstGeom>
-                    <a:noFill/>
-                    <a:ln w="9525">
-                      <a:noFill/>
-                      <a:miter lim="800000"/>
-                      <a:headEnd/>
-                      <a:tailEnd/>
-                    </a:ln>
-                  </pic:spPr>
-                </pic:pic>
-              </a:graphicData>
-            </a:graphic>
-          </wp:inline>
-        </w:drawing>
-      </w:r>
-    </w:p>
-    <w:p>
-      <w:pPr>
-        <w:pStyle w:val="Caption"/>
-      </w:pPr>
-      <w:r>
-        <w:t xml:space="preserve">Figure </w:t>
-      </w:r>
-      <w:fldSimple w:instr=" SEQ Figure \* ARABIC ">
-        <w:r>
-          <w:rPr>
-            <w:noProof/>
-          </w:rPr>
-          <w:t>13</w:t>
-        </w:r>
-      </w:fldSimple>
-      <w:r>
-        <w:t>: Menu button.</w:t>
-      </w:r>
-    </w:p>
-    <w:p>
-      <w:pPr>
-        <w:pStyle w:val="ListParagraph"/>
-        <w:numPr>
-          <w:ilvl w:val="0"/>
-          <w:numId w:val="17"/>
-        </w:numPr>
-      </w:pPr>
-      <w:r>
-        <w:t>Node Status: Adds an extra information line bellow some nodes.</w:t>
-      </w:r>
-    </w:p>
-    <w:p>
-      <w:pPr>
-        <w:pStyle w:val="ListParagraph"/>
-        <w:numPr>
-          <w:ilvl w:val="0"/>
-          <w:numId w:val="17"/>
-        </w:numPr>
-      </w:pPr>
-      <w:r>
-        <w:t>Import: Contains a Library of configurations. It is also a good to to import configurations using the Clipboard (copy and paste from a text file).</w:t>
-      </w:r>
-    </w:p>
-    <w:p>
-      <w:pPr>
-        <w:pStyle w:val="ListParagraph"/>
-        <w:numPr>
-          <w:ilvl w:val="0"/>
-          <w:numId w:val="17"/>
-        </w:numPr>
-      </w:pPr>
-      <w:r>
-        <w:t>Export: Can export a configuration into Clipboard, Library or Customer.</w:t>
-      </w:r>
-    </w:p>
-    <w:p>
-      <w:pPr>
-        <w:pStyle w:val="ListParagraph"/>
-        <w:numPr>
-          <w:ilvl w:val="0"/>
-          <w:numId w:val="17"/>
-        </w:numPr>
-      </w:pPr>
-      <w:r>
-        <w:t>Configuration nodes...: Shows the configuration nodes that are currently used and by which nodes on the editor.</w:t>
-      </w:r>
-    </w:p>
-    <w:p>
-      <w:pPr>
-        <w:pStyle w:val="ListParagraph"/>
-        <w:numPr>
-          <w:ilvl w:val="0"/>
-          <w:numId w:val="17"/>
-        </w:numPr>
-      </w:pPr>
-      <w:r>
-        <w:t>Workspaces: Place to manage the different workspeces on the editor.</w:t>
-      </w:r>
-    </w:p>
-    <w:p>
-      <w:pPr>
-        <w:pStyle w:val="ListParagraph"/>
-        <w:numPr>
-          <w:ilvl w:val="0"/>
-          <w:numId w:val="17"/>
-        </w:numPr>
-      </w:pPr>
-      <w:r>
-        <w:t>Keyboard Shortcuts</w:t>
-      </w:r>
-    </w:p>
-    <w:p>
-      <w:pPr>
-        <w:pStyle w:val="ListParagraph"/>
-        <w:numPr>
-          <w:ilvl w:val="0"/>
-          <w:numId w:val="17"/>
-        </w:numPr>
-      </w:pPr>
-      <w:r>
-        <w:t>Help.</w:t>
-      </w:r>
-    </w:p>
-    <w:p>
-      <w:pPr>
-        <w:pStyle w:val="ListParagraph"/>
-        <w:numPr>
-          <w:ilvl w:val="0"/>
-          <w:numId w:val="0"/>
-        </w:numPr>
-        <w:ind w:left="720"/>
-      </w:pPr>
-    </w:p>
-    <w:p>
-      <w:pPr>
-        <w:pStyle w:val="ListParagraph"/>
-        <w:numPr>
-          <w:ilvl w:val="0"/>
-          <w:numId w:val="16"/>
-        </w:numPr>
-        <w:rPr>
-          <w:b/>
-        </w:rPr>
-      </w:pPr>
-      <w:r>
-        <w:rPr>
-          <w:b/>
-        </w:rPr>
-        <w:lastRenderedPageBreak/>
-        <w:t>Nodes</w:t>
-      </w:r>
-      <w:r>
-        <w:rPr>
-          <w:b/>
-        </w:rPr>
-        <w:t xml:space="preserve"> section</w:t>
-      </w:r>
-      <w:r>
-        <w:rPr>
-          <w:b/>
-        </w:rPr>
-        <w:t>:</w:t>
-      </w:r>
-    </w:p>
-    <w:p>
-      <w:pPr>
-        <w:pStyle w:val="ListParagraph"/>
-        <w:numPr>
-          <w:ilvl w:val="0"/>
-          <w:numId w:val="0"/>
-        </w:numPr>
-        <w:ind w:left="720"/>
-        <w:rPr>
-          <w:b/>
-        </w:rPr>
-      </w:pPr>
-    </w:p>
-    <w:p>
-      <w:pPr>
-        <w:pStyle w:val="ListParagraph"/>
-        <w:numPr>
-          <w:ilvl w:val="0"/>
-          <w:numId w:val="0"/>
-        </w:numPr>
-        <w:ind w:left="720"/>
-      </w:pPr>
-      <w:r>
-        <w:t>Located at the left side of the page, it contains a list of the nodes that can be used to create a customer configuration on the editor. It contains a filter to quickly find nodes in the list:</w:t>
-      </w:r>
-    </w:p>
-    <w:p>
-      <w:pPr>
-        <w:pStyle w:val="ListParagraph"/>
-        <w:numPr>
-          <w:ilvl w:val="0"/>
-          <w:numId w:val="0"/>
-        </w:numPr>
-        <w:ind w:left="720"/>
-        <w:jc w:val="center"/>
-      </w:pPr>
-    </w:p>
-    <w:p>
-      <w:pPr>
-        <w:pStyle w:val="ListParagraph"/>
-        <w:keepNext/>
-        <w:numPr>
-          <w:ilvl w:val="0"/>
-          <w:numId w:val="0"/>
-        </w:numPr>
-        <w:ind w:left="720"/>
-        <w:jc w:val="center"/>
-      </w:pPr>
-      <w:r>
-        <w:drawing>
-          <wp:inline distT="0" distB="0" distL="0" distR="0">
-            <wp:extent cx="708857" cy="2863780"/>
-            <wp:effectExtent l="19050" t="0" r="0" b="0"/>
-            <wp:docPr id="25" name="Picture 13"/>
+            <wp:docPr id="12" name="Picture 13"/>
             <wp:cNvGraphicFramePr>
               <a:graphicFrameLocks xmlns:a="http://schemas.openxmlformats.org/drawingml/2006/main" noChangeAspect="1"/>
             </wp:cNvGraphicFramePr>
@@ -2563,7 +2116,7 @@
                   <pic:spPr bwMode="auto">
                     <a:xfrm>
                       <a:off x="0" y="0"/>
-                      <a:ext cx="708857" cy="2863780"/>
+                      <a:ext cx="2528343" cy="2558704"/>
                     </a:xfrm>
                     <a:prstGeom prst="rect">
                       <a:avLst/>
@@ -2595,99 +2148,33 @@
           <w:rPr>
             <w:noProof/>
           </w:rPr>
-          <w:t>14</w:t>
+          <w:t>10</w:t>
         </w:r>
       </w:fldSimple>
       <w:r>
-        <w:t>: A reduced view of the Nodes section.</w:t>
-      </w:r>
-    </w:p>
-    <w:p>
-      <w:pPr>
-        <w:pStyle w:val="ListParagraph"/>
-        <w:numPr>
-          <w:ilvl w:val="0"/>
-          <w:numId w:val="16"/>
-        </w:numPr>
+        <w:t>: Serial interface configuration.</w:t>
+      </w:r>
+    </w:p>
+    <w:p>
+      <w:r>
+        <w:lastRenderedPageBreak/>
+        <w:t>Clicking on the magnifying glass will give access to the interface selection:</w:t>
+      </w:r>
+    </w:p>
+    <w:p>
+      <w:pPr>
+        <w:keepNext/>
+        <w:jc w:val="center"/>
+      </w:pPr>
+      <w:r>
         <w:rPr>
-          <w:b/>
+          <w:noProof/>
         </w:rPr>
-      </w:pPr>
-      <w:r>
-        <w:rPr>
-          <w:b/>
-        </w:rPr>
-        <w:t>Editor</w:t>
-      </w:r>
-      <w:r>
-        <w:rPr>
-          <w:b/>
-        </w:rPr>
-        <w:t xml:space="preserve"> section</w:t>
-      </w:r>
-      <w:r>
-        <w:rPr>
-          <w:b/>
-        </w:rPr>
-        <w:t>:</w:t>
-      </w:r>
-    </w:p>
-    <w:p>
-      <w:pPr>
-        <w:pStyle w:val="ListParagraph"/>
-        <w:numPr>
-          <w:ilvl w:val="0"/>
-          <w:numId w:val="0"/>
-        </w:numPr>
-        <w:ind w:left="720"/>
-        <w:rPr>
-          <w:b/>
-        </w:rPr>
-      </w:pPr>
-    </w:p>
-    <w:p>
-      <w:pPr>
-        <w:pStyle w:val="ListParagraph"/>
-        <w:numPr>
-          <w:ilvl w:val="0"/>
-          <w:numId w:val="0"/>
-        </w:numPr>
-        <w:ind w:left="720"/>
-      </w:pPr>
-      <w:r>
-        <w:t>The editor is the central section of the Advanced Editor, this is the place where nodes are dragged to and where flows are created. Multiple workspaces can be created on the Editor:</w:t>
-      </w:r>
-    </w:p>
-    <w:p>
-      <w:pPr>
-        <w:pStyle w:val="ListParagraph"/>
-        <w:numPr>
-          <w:ilvl w:val="0"/>
-          <w:numId w:val="0"/>
-        </w:numPr>
-        <w:ind w:left="720"/>
-        <w:rPr>
-          <w:b/>
-        </w:rPr>
-      </w:pPr>
-    </w:p>
-    <w:p>
-      <w:pPr>
-        <w:pStyle w:val="ListParagraph"/>
-        <w:keepNext/>
-        <w:numPr>
-          <w:ilvl w:val="0"/>
-          <w:numId w:val="0"/>
-        </w:numPr>
-        <w:ind w:left="720"/>
-        <w:jc w:val="center"/>
-      </w:pPr>
-      <w:r>
         <w:drawing>
           <wp:inline distT="0" distB="0" distL="0" distR="0">
-            <wp:extent cx="4362031" cy="2754751"/>
-            <wp:effectExtent l="19050" t="0" r="419" b="0"/>
-            <wp:docPr id="27" name="Picture 1"/>
+            <wp:extent cx="2883176" cy="854440"/>
+            <wp:effectExtent l="19050" t="0" r="0" b="0"/>
+            <wp:docPr id="16" name="Picture 16"/>
             <wp:cNvGraphicFramePr>
               <a:graphicFrameLocks xmlns:a="http://schemas.openxmlformats.org/drawingml/2006/main" noChangeAspect="1"/>
             </wp:cNvGraphicFramePr>
@@ -2695,13 +2182,13 @@
               <a:graphicData uri="http://schemas.openxmlformats.org/drawingml/2006/picture">
                 <pic:pic xmlns:pic="http://schemas.openxmlformats.org/drawingml/2006/picture">
                   <pic:nvPicPr>
-                    <pic:cNvPr id="0" name="Picture 1"/>
+                    <pic:cNvPr id="0" name="Picture 16"/>
                     <pic:cNvPicPr>
                       <a:picLocks noChangeAspect="1" noChangeArrowheads="1"/>
                     </pic:cNvPicPr>
                   </pic:nvPicPr>
                   <pic:blipFill>
-                    <a:blip r:embed="rId21" cstate="print"/>
+                    <a:blip r:embed="rId21"/>
                     <a:srcRect/>
                     <a:stretch>
                       <a:fillRect/>
@@ -2710,7 +2197,7 @@
                   <pic:spPr bwMode="auto">
                     <a:xfrm>
                       <a:off x="0" y="0"/>
-                      <a:ext cx="4369612" cy="2759538"/>
+                      <a:ext cx="2882822" cy="854335"/>
                     </a:xfrm>
                     <a:prstGeom prst="rect">
                       <a:avLst/>
@@ -2742,103 +2229,77 @@
           <w:rPr>
             <w:noProof/>
           </w:rPr>
-          <w:t>15</w:t>
+          <w:t>11</w:t>
         </w:r>
       </w:fldSimple>
       <w:r>
-        <w:t>: Editor section.</w:t>
-      </w:r>
-    </w:p>
-    <w:p>
-      <w:pPr>
-        <w:pStyle w:val="ListParagraph"/>
-        <w:numPr>
-          <w:ilvl w:val="0"/>
-          <w:numId w:val="0"/>
-        </w:numPr>
-        <w:ind w:left="720"/>
-      </w:pPr>
-    </w:p>
-    <w:p>
-      <w:pPr>
-        <w:pStyle w:val="ListParagraph"/>
-        <w:numPr>
-          <w:ilvl w:val="0"/>
-          <w:numId w:val="16"/>
-        </w:numPr>
+        <w:t>: Interface selection.</w:t>
+      </w:r>
+    </w:p>
+    <w:p>
+      <w:r>
+        <w:t xml:space="preserve">Selecting the </w:t>
+      </w:r>
+      <w:r>
         <w:rPr>
           <w:b/>
+          <w:i/>
         </w:rPr>
-      </w:pPr>
+        <w:t>/dev/ttySP4</w:t>
+      </w:r>
+      <w:r>
+        <w:t xml:space="preserve"> interface will modify the configuration to work with the RS485 interface instead of the RS232 interface.</w:t>
+      </w:r>
+    </w:p>
+    <w:p>
+      <w:r>
+        <w:t>Click on Update, then on OK and then on Deploy (at the top right corner).</w:t>
+      </w:r>
+    </w:p>
+    <w:p>
+      <w:pPr>
+        <w:pStyle w:val="Heading2"/>
+      </w:pPr>
+      <w:bookmarkStart w:id="10" w:name="_Ref425762821"/>
+      <w:bookmarkStart w:id="11" w:name="_Toc425768956"/>
+      <w:r>
+        <w:t>V</w:t>
+      </w:r>
+      <w:r>
+        <w:t>erifying if firewall hole by LuvitRED</w:t>
+      </w:r>
+      <w:bookmarkEnd w:id="10"/>
+      <w:bookmarkEnd w:id="11"/>
+    </w:p>
+    <w:p>
+      <w:r>
+        <w:t xml:space="preserve">Double click on the </w:t>
+      </w:r>
       <w:r>
         <w:rPr>
           <w:b/>
+          <w:i/>
         </w:rPr>
-        <w:t xml:space="preserve">Info and Debug </w:t>
-      </w:r>
+        <w:t>tcpin</w:t>
+      </w:r>
+      <w:r>
+        <w:t xml:space="preserve"> node:</w:t>
+      </w:r>
+    </w:p>
+    <w:p>
+      <w:pPr>
+        <w:keepNext/>
+        <w:jc w:val="center"/>
+      </w:pPr>
       <w:r>
         <w:rPr>
-          <w:b/>
+          <w:noProof/>
         </w:rPr>
-        <w:t>section</w:t>
-      </w:r>
-      <w:r>
-        <w:rPr>
-          <w:b/>
-        </w:rPr>
-        <w:t>:</w:t>
-      </w:r>
-    </w:p>
-    <w:p>
-      <w:pPr>
-        <w:pStyle w:val="ListParagraph"/>
-        <w:numPr>
-          <w:ilvl w:val="0"/>
-          <w:numId w:val="0"/>
-        </w:numPr>
-        <w:ind w:left="720"/>
-      </w:pPr>
-    </w:p>
-    <w:p>
-      <w:pPr>
-        <w:pStyle w:val="ListParagraph"/>
-        <w:numPr>
-          <w:ilvl w:val="0"/>
-          <w:numId w:val="0"/>
-        </w:numPr>
-        <w:ind w:left="720"/>
-      </w:pPr>
-      <w:r>
-        <w:t>The Info and Debug panel is where information about each node is presented (by clicking on the node - Info tab), debug from the debug nodes is shown (debug tab) and, if the configuration nodes option is selected under the menu button, configuration nodes are shown (config tab):</w:t>
-      </w:r>
-    </w:p>
-    <w:p>
-      <w:pPr>
-        <w:pStyle w:val="ListParagraph"/>
-        <w:numPr>
-          <w:ilvl w:val="0"/>
-          <w:numId w:val="0"/>
-        </w:numPr>
-        <w:ind w:left="720"/>
-      </w:pPr>
-    </w:p>
-    <w:p>
-      <w:pPr>
-        <w:pStyle w:val="ListParagraph"/>
-        <w:keepNext/>
-        <w:numPr>
-          <w:ilvl w:val="0"/>
-          <w:numId w:val="0"/>
-        </w:numPr>
-        <w:ind w:left="720"/>
-        <w:jc w:val="center"/>
-      </w:pPr>
-      <w:r>
         <w:drawing>
           <wp:inline distT="0" distB="0" distL="0" distR="0">
-            <wp:extent cx="1898025" cy="2793441"/>
-            <wp:effectExtent l="19050" t="0" r="6975" b="0"/>
-            <wp:docPr id="28" name="Picture 16"/>
+            <wp:extent cx="2891127" cy="1394148"/>
+            <wp:effectExtent l="19050" t="0" r="4473" b="0"/>
+            <wp:docPr id="20" name="Picture 19"/>
             <wp:cNvGraphicFramePr>
               <a:graphicFrameLocks xmlns:a="http://schemas.openxmlformats.org/drawingml/2006/main" noChangeAspect="1"/>
             </wp:cNvGraphicFramePr>
@@ -2846,14 +2307,14 @@
               <a:graphicData uri="http://schemas.openxmlformats.org/drawingml/2006/picture">
                 <pic:pic xmlns:pic="http://schemas.openxmlformats.org/drawingml/2006/picture">
                   <pic:nvPicPr>
-                    <pic:cNvPr id="0" name="Picture 16"/>
+                    <pic:cNvPr id="0" name="Picture 19"/>
                     <pic:cNvPicPr>
                       <a:picLocks noChangeAspect="1" noChangeArrowheads="1"/>
                     </pic:cNvPicPr>
                   </pic:nvPicPr>
                   <pic:blipFill>
                     <a:blip r:embed="rId22"/>
-                    <a:srcRect/>
+                    <a:srcRect t="2941"/>
                     <a:stretch>
                       <a:fillRect/>
                     </a:stretch>
@@ -2861,7 +2322,7 @@
                   <pic:spPr bwMode="auto">
                     <a:xfrm>
                       <a:off x="0" y="0"/>
-                      <a:ext cx="1900130" cy="2796538"/>
+                      <a:ext cx="2891127" cy="1394148"/>
                     </a:xfrm>
                     <a:prstGeom prst="rect">
                       <a:avLst/>
@@ -2884,9 +2345,404 @@
     <w:p>
       <w:pPr>
         <w:pStyle w:val="Caption"/>
+      </w:pPr>
+      <w:r>
+        <w:t xml:space="preserve">Figure </w:t>
+      </w:r>
+      <w:fldSimple w:instr=" SEQ Figure \* ARABIC ">
+        <w:r>
+          <w:rPr>
+            <w:noProof/>
+          </w:rPr>
+          <w:t>12</w:t>
+        </w:r>
+      </w:fldSimple>
+      <w:r>
+        <w:t>: Tcpin node general configuration.</w:t>
+      </w:r>
+    </w:p>
+    <w:p>
+      <w:r>
+        <w:t>One can access the "Endpoint" configuration by clicking on the pencil icon:</w:t>
+      </w:r>
+    </w:p>
+    <w:p>
+      <w:pPr>
+        <w:keepNext/>
+        <w:jc w:val="center"/>
+      </w:pPr>
+      <w:r>
         <w:rPr>
-          <w:rStyle w:val="debug-message-payload"/>
+          <w:noProof/>
         </w:rPr>
+        <w:drawing>
+          <wp:inline distT="0" distB="0" distL="0" distR="0">
+            <wp:extent cx="3424208" cy="2655736"/>
+            <wp:effectExtent l="19050" t="0" r="4792" b="0"/>
+            <wp:docPr id="22" name="Picture 22"/>
+            <wp:cNvGraphicFramePr>
+              <a:graphicFrameLocks xmlns:a="http://schemas.openxmlformats.org/drawingml/2006/main" noChangeAspect="1"/>
+            </wp:cNvGraphicFramePr>
+            <a:graphic xmlns:a="http://schemas.openxmlformats.org/drawingml/2006/main">
+              <a:graphicData uri="http://schemas.openxmlformats.org/drawingml/2006/picture">
+                <pic:pic xmlns:pic="http://schemas.openxmlformats.org/drawingml/2006/picture">
+                  <pic:nvPicPr>
+                    <pic:cNvPr id="0" name="Picture 22"/>
+                    <pic:cNvPicPr>
+                      <a:picLocks noChangeAspect="1" noChangeArrowheads="1"/>
+                    </pic:cNvPicPr>
+                  </pic:nvPicPr>
+                  <pic:blipFill>
+                    <a:blip r:embed="rId23"/>
+                    <a:srcRect/>
+                    <a:stretch>
+                      <a:fillRect/>
+                    </a:stretch>
+                  </pic:blipFill>
+                  <pic:spPr bwMode="auto">
+                    <a:xfrm>
+                      <a:off x="0" y="0"/>
+                      <a:ext cx="3424352" cy="2655847"/>
+                    </a:xfrm>
+                    <a:prstGeom prst="rect">
+                      <a:avLst/>
+                    </a:prstGeom>
+                    <a:noFill/>
+                    <a:ln w="9525">
+                      <a:noFill/>
+                      <a:miter lim="800000"/>
+                      <a:headEnd/>
+                      <a:tailEnd/>
+                    </a:ln>
+                  </pic:spPr>
+                </pic:pic>
+              </a:graphicData>
+            </a:graphic>
+          </wp:inline>
+        </w:drawing>
+      </w:r>
+    </w:p>
+    <w:p>
+      <w:pPr>
+        <w:pStyle w:val="Caption"/>
+      </w:pPr>
+      <w:r>
+        <w:t xml:space="preserve">Figure </w:t>
+      </w:r>
+      <w:fldSimple w:instr=" SEQ Figure \* ARABIC ">
+        <w:r>
+          <w:rPr>
+            <w:noProof/>
+          </w:rPr>
+          <w:t>13</w:t>
+        </w:r>
+      </w:fldSimple>
+      <w:r>
+        <w:t>: Endpoint configuration.</w:t>
+      </w:r>
+    </w:p>
+    <w:p>
+      <w:r>
+        <w:lastRenderedPageBreak/>
+        <w:t>Check if the</w:t>
+      </w:r>
+      <w:r>
+        <w:t xml:space="preserve"> configuration</w:t>
+      </w:r>
+      <w:r>
+        <w:t xml:space="preserve"> item called "Automatically open a hole in firewall?" is checked or modify it according to the needs of the configuration.</w:t>
+      </w:r>
+    </w:p>
+    <w:p>
+      <w:pPr>
+        <w:pStyle w:val="Heading2"/>
+      </w:pPr>
+      <w:bookmarkStart w:id="12" w:name="_Toc425768957"/>
+      <w:r>
+        <w:t>I</w:t>
+      </w:r>
+      <w:r>
+        <w:t>nactivity timeout on the TCP node.</w:t>
+      </w:r>
+      <w:bookmarkEnd w:id="12"/>
+    </w:p>
+    <w:p>
+      <w:r>
+        <w:t xml:space="preserve">Open the "Endpoint" configuration as explained on section </w:t>
+      </w:r>
+      <w:r>
+        <w:fldChar w:fldCharType="begin"/>
+      </w:r>
+      <w:r>
+        <w:instrText xml:space="preserve"> REF _Ref425762821 \n \h </w:instrText>
+      </w:r>
+      <w:r>
+        <w:fldChar w:fldCharType="separate"/>
+      </w:r>
+      <w:r>
+        <w:t>3.2</w:t>
+      </w:r>
+      <w:r>
+        <w:fldChar w:fldCharType="end"/>
+      </w:r>
+      <w:r>
+        <w:t>. Once there, add a timeout, in seconds (30 on the example below), on the "After ___ seconds without activity disconnect session" configuration item so that it closes any open connection that is not generating traffic:</w:t>
+      </w:r>
+    </w:p>
+    <w:p>
+      <w:pPr>
+        <w:keepNext/>
+        <w:jc w:val="center"/>
+      </w:pPr>
+      <w:r>
+        <w:rPr>
+          <w:noProof/>
+        </w:rPr>
+        <w:drawing>
+          <wp:inline distT="0" distB="0" distL="0" distR="0">
+            <wp:extent cx="3784274" cy="2949934"/>
+            <wp:effectExtent l="19050" t="0" r="6676" b="0"/>
+            <wp:docPr id="26" name="Picture 25"/>
+            <wp:cNvGraphicFramePr>
+              <a:graphicFrameLocks xmlns:a="http://schemas.openxmlformats.org/drawingml/2006/main" noChangeAspect="1"/>
+            </wp:cNvGraphicFramePr>
+            <a:graphic xmlns:a="http://schemas.openxmlformats.org/drawingml/2006/main">
+              <a:graphicData uri="http://schemas.openxmlformats.org/drawingml/2006/picture">
+                <pic:pic xmlns:pic="http://schemas.openxmlformats.org/drawingml/2006/picture">
+                  <pic:nvPicPr>
+                    <pic:cNvPr id="0" name="Picture 25"/>
+                    <pic:cNvPicPr>
+                      <a:picLocks noChangeAspect="1" noChangeArrowheads="1"/>
+                    </pic:cNvPicPr>
+                  </pic:nvPicPr>
+                  <pic:blipFill>
+                    <a:blip r:embed="rId24"/>
+                    <a:srcRect/>
+                    <a:stretch>
+                      <a:fillRect/>
+                    </a:stretch>
+                  </pic:blipFill>
+                  <pic:spPr bwMode="auto">
+                    <a:xfrm>
+                      <a:off x="0" y="0"/>
+                      <a:ext cx="3788688" cy="2953375"/>
+                    </a:xfrm>
+                    <a:prstGeom prst="rect">
+                      <a:avLst/>
+                    </a:prstGeom>
+                    <a:noFill/>
+                    <a:ln w="9525">
+                      <a:noFill/>
+                      <a:miter lim="800000"/>
+                      <a:headEnd/>
+                      <a:tailEnd/>
+                    </a:ln>
+                  </pic:spPr>
+                </pic:pic>
+              </a:graphicData>
+            </a:graphic>
+          </wp:inline>
+        </w:drawing>
+      </w:r>
+    </w:p>
+    <w:p>
+      <w:pPr>
+        <w:pStyle w:val="Caption"/>
+      </w:pPr>
+      <w:r>
+        <w:t xml:space="preserve">Figure </w:t>
+      </w:r>
+      <w:fldSimple w:instr=" SEQ Figure \* ARABIC ">
+        <w:r>
+          <w:rPr>
+            <w:noProof/>
+          </w:rPr>
+          <w:t>14</w:t>
+        </w:r>
+      </w:fldSimple>
+      <w:r>
+        <w:t>: Adding connection timeout.</w:t>
+      </w:r>
+    </w:p>
+    <w:p>
+      <w:pPr>
+        <w:pStyle w:val="Heading1"/>
+      </w:pPr>
+      <w:bookmarkStart w:id="13" w:name="_Toc425768958"/>
+      <w:r>
+        <w:lastRenderedPageBreak/>
+        <w:t>Advanced Editor - B</w:t>
+      </w:r>
+      <w:r>
+        <w:t>oth RS232 and RS485 at the same time</w:t>
+      </w:r>
+      <w:bookmarkEnd w:id="6"/>
+      <w:r>
+        <w:t>.</w:t>
+      </w:r>
+      <w:bookmarkEnd w:id="13"/>
+    </w:p>
+    <w:p>
+      <w:r>
+        <w:t>To reduce deployment time, l</w:t>
+      </w:r>
+      <w:r>
+        <w:t>et's start from the configuration created using the basic interface of LuvitRED for the RS232 interface:</w:t>
+      </w:r>
+    </w:p>
+    <w:p>
+      <w:pPr>
+        <w:keepNext/>
+        <w:jc w:val="center"/>
+      </w:pPr>
+      <w:r>
+        <w:drawing>
+          <wp:inline distT="0" distB="0" distL="0" distR="0">
+            <wp:extent cx="2278877" cy="1256116"/>
+            <wp:effectExtent l="19050" t="0" r="7123" b="0"/>
+            <wp:docPr id="29" name="Picture 13"/>
+            <wp:cNvGraphicFramePr>
+              <a:graphicFrameLocks xmlns:a="http://schemas.openxmlformats.org/drawingml/2006/main" noChangeAspect="1"/>
+            </wp:cNvGraphicFramePr>
+            <a:graphic xmlns:a="http://schemas.openxmlformats.org/drawingml/2006/main">
+              <a:graphicData uri="http://schemas.openxmlformats.org/drawingml/2006/picture">
+                <pic:pic xmlns:pic="http://schemas.openxmlformats.org/drawingml/2006/picture">
+                  <pic:nvPicPr>
+                    <pic:cNvPr id="0" name="Picture 13"/>
+                    <pic:cNvPicPr>
+                      <a:picLocks noChangeAspect="1" noChangeArrowheads="1"/>
+                    </pic:cNvPicPr>
+                  </pic:nvPicPr>
+                  <pic:blipFill>
+                    <a:blip r:embed="rId18"/>
+                    <a:srcRect/>
+                    <a:stretch>
+                      <a:fillRect/>
+                    </a:stretch>
+                  </pic:blipFill>
+                  <pic:spPr bwMode="auto">
+                    <a:xfrm>
+                      <a:off x="0" y="0"/>
+                      <a:ext cx="2281654" cy="1257647"/>
+                    </a:xfrm>
+                    <a:prstGeom prst="rect">
+                      <a:avLst/>
+                    </a:prstGeom>
+                    <a:noFill/>
+                    <a:ln w="9525">
+                      <a:noFill/>
+                      <a:miter lim="800000"/>
+                      <a:headEnd/>
+                      <a:tailEnd/>
+                    </a:ln>
+                  </pic:spPr>
+                </pic:pic>
+              </a:graphicData>
+            </a:graphic>
+          </wp:inline>
+        </w:drawing>
+      </w:r>
+    </w:p>
+    <w:p>
+      <w:pPr>
+        <w:pStyle w:val="Caption"/>
+      </w:pPr>
+      <w:r>
+        <w:t xml:space="preserve">Figure </w:t>
+      </w:r>
+      <w:fldSimple w:instr=" SEQ Figure \* ARABIC ">
+        <w:r>
+          <w:rPr>
+            <w:noProof/>
+          </w:rPr>
+          <w:t>15</w:t>
+        </w:r>
+      </w:fldSimple>
+      <w:r>
+        <w:t>: Basic configuration (RS232).</w:t>
+      </w:r>
+    </w:p>
+    <w:p>
+      <w:r>
+        <w:t xml:space="preserve">By deleting the green </w:t>
+      </w:r>
+      <w:r>
+        <w:rPr>
+          <w:b/>
+          <w:i/>
+        </w:rPr>
+        <w:t>std_serial1</w:t>
+      </w:r>
+      <w:r>
+        <w:rPr>
+          <w:b/>
+          <w:i/>
+        </w:rPr>
+        <w:t xml:space="preserve"> </w:t>
+      </w:r>
+      <w:r>
+        <w:t>node, the link between the basic and advance configurations will be broken, so let's click on it and then delete the node by using the delete key on the keyboard and then click on Deploy:</w:t>
+      </w:r>
+    </w:p>
+    <w:p>
+      <w:pPr>
+        <w:keepNext/>
+        <w:jc w:val="center"/>
+      </w:pPr>
+      <w:r>
+        <w:rPr>
+          <w:noProof/>
+        </w:rPr>
+        <w:drawing>
+          <wp:inline distT="0" distB="0" distL="0" distR="0">
+            <wp:extent cx="2358390" cy="1383083"/>
+            <wp:effectExtent l="19050" t="0" r="3810" b="0"/>
+            <wp:docPr id="30" name="Picture 28"/>
+            <wp:cNvGraphicFramePr>
+              <a:graphicFrameLocks xmlns:a="http://schemas.openxmlformats.org/drawingml/2006/main" noChangeAspect="1"/>
+            </wp:cNvGraphicFramePr>
+            <a:graphic xmlns:a="http://schemas.openxmlformats.org/drawingml/2006/main">
+              <a:graphicData uri="http://schemas.openxmlformats.org/drawingml/2006/picture">
+                <pic:pic xmlns:pic="http://schemas.openxmlformats.org/drawingml/2006/picture">
+                  <pic:nvPicPr>
+                    <pic:cNvPr id="0" name="Picture 28"/>
+                    <pic:cNvPicPr>
+                      <a:picLocks noChangeAspect="1" noChangeArrowheads="1"/>
+                    </pic:cNvPicPr>
+                  </pic:nvPicPr>
+                  <pic:blipFill>
+                    <a:blip r:embed="rId25"/>
+                    <a:srcRect/>
+                    <a:stretch>
+                      <a:fillRect/>
+                    </a:stretch>
+                  </pic:blipFill>
+                  <pic:spPr bwMode="auto">
+                    <a:xfrm>
+                      <a:off x="0" y="0"/>
+                      <a:ext cx="2360686" cy="1384429"/>
+                    </a:xfrm>
+                    <a:prstGeom prst="rect">
+                      <a:avLst/>
+                    </a:prstGeom>
+                    <a:noFill/>
+                    <a:ln w="9525">
+                      <a:noFill/>
+                      <a:miter lim="800000"/>
+                      <a:headEnd/>
+                      <a:tailEnd/>
+                    </a:ln>
+                  </pic:spPr>
+                </pic:pic>
+              </a:graphicData>
+            </a:graphic>
+          </wp:inline>
+        </w:drawing>
+      </w:r>
+    </w:p>
+    <w:p>
+      <w:pPr>
+        <w:pStyle w:val="Caption"/>
       </w:pPr>
       <w:r>
         <w:t xml:space="preserve">Figure </w:t>
@@ -2900,15 +2756,801 @@
         </w:r>
       </w:fldSimple>
       <w:r>
-        <w:t>: section.</w:t>
+        <w:t>: RS232 configuration without link to basic interface.</w:t>
+      </w:r>
+    </w:p>
+    <w:p>
+      <w:r>
+        <w:t>Select all nodes using the mouse pointer and then copy de node using CTRL+C and paste them again into the Editor section of LuvitRED:</w:t>
+      </w:r>
+    </w:p>
+    <w:p>
+      <w:pPr>
+        <w:keepNext/>
+        <w:jc w:val="center"/>
+      </w:pPr>
+      <w:r>
+        <w:rPr>
+          <w:noProof/>
+        </w:rPr>
+        <w:drawing>
+          <wp:inline distT="0" distB="0" distL="0" distR="0">
+            <wp:extent cx="2192379" cy="2135535"/>
+            <wp:effectExtent l="19050" t="0" r="0" b="0"/>
+            <wp:docPr id="31" name="Picture 31"/>
+            <wp:cNvGraphicFramePr>
+              <a:graphicFrameLocks xmlns:a="http://schemas.openxmlformats.org/drawingml/2006/main" noChangeAspect="1"/>
+            </wp:cNvGraphicFramePr>
+            <a:graphic xmlns:a="http://schemas.openxmlformats.org/drawingml/2006/main">
+              <a:graphicData uri="http://schemas.openxmlformats.org/drawingml/2006/picture">
+                <pic:pic xmlns:pic="http://schemas.openxmlformats.org/drawingml/2006/picture">
+                  <pic:nvPicPr>
+                    <pic:cNvPr id="0" name="Picture 31"/>
+                    <pic:cNvPicPr>
+                      <a:picLocks noChangeAspect="1" noChangeArrowheads="1"/>
+                    </pic:cNvPicPr>
+                  </pic:nvPicPr>
+                  <pic:blipFill>
+                    <a:blip r:embed="rId26"/>
+                    <a:srcRect/>
+                    <a:stretch>
+                      <a:fillRect/>
+                    </a:stretch>
+                  </pic:blipFill>
+                  <pic:spPr bwMode="auto">
+                    <a:xfrm>
+                      <a:off x="0" y="0"/>
+                      <a:ext cx="2193576" cy="2136701"/>
+                    </a:xfrm>
+                    <a:prstGeom prst="rect">
+                      <a:avLst/>
+                    </a:prstGeom>
+                    <a:noFill/>
+                    <a:ln w="9525">
+                      <a:noFill/>
+                      <a:miter lim="800000"/>
+                      <a:headEnd/>
+                      <a:tailEnd/>
+                    </a:ln>
+                  </pic:spPr>
+                </pic:pic>
+              </a:graphicData>
+            </a:graphic>
+          </wp:inline>
+        </w:drawing>
+      </w:r>
+    </w:p>
+    <w:p>
+      <w:pPr>
+        <w:pStyle w:val="Caption"/>
+      </w:pPr>
+      <w:r>
+        <w:t xml:space="preserve">Figure </w:t>
+      </w:r>
+      <w:fldSimple w:instr=" SEQ Figure \* ARABIC ">
+        <w:r>
+          <w:rPr>
+            <w:noProof/>
+          </w:rPr>
+          <w:t>17</w:t>
+        </w:r>
+      </w:fldSimple>
+      <w:r>
+        <w:t>: Copy and Paste the flow.</w:t>
+      </w:r>
+    </w:p>
+    <w:p>
+      <w:r>
+        <w:lastRenderedPageBreak/>
+        <w:t>Let's modify the name of the new nodes in order to avoid problems when editing them:</w:t>
+      </w:r>
+    </w:p>
+    <w:p>
+      <w:pPr>
+        <w:keepNext/>
+        <w:jc w:val="center"/>
+      </w:pPr>
+      <w:r>
+        <w:rPr>
+          <w:noProof/>
+        </w:rPr>
+        <w:drawing>
+          <wp:inline distT="0" distB="0" distL="0" distR="0">
+            <wp:extent cx="2255024" cy="2142183"/>
+            <wp:effectExtent l="19050" t="0" r="0" b="0"/>
+            <wp:docPr id="77" name="Picture 77"/>
+            <wp:cNvGraphicFramePr>
+              <a:graphicFrameLocks xmlns:a="http://schemas.openxmlformats.org/drawingml/2006/main" noChangeAspect="1"/>
+            </wp:cNvGraphicFramePr>
+            <a:graphic xmlns:a="http://schemas.openxmlformats.org/drawingml/2006/main">
+              <a:graphicData uri="http://schemas.openxmlformats.org/drawingml/2006/picture">
+                <pic:pic xmlns:pic="http://schemas.openxmlformats.org/drawingml/2006/picture">
+                  <pic:nvPicPr>
+                    <pic:cNvPr id="0" name="Picture 77"/>
+                    <pic:cNvPicPr>
+                      <a:picLocks noChangeAspect="1" noChangeArrowheads="1"/>
+                    </pic:cNvPicPr>
+                  </pic:nvPicPr>
+                  <pic:blipFill>
+                    <a:blip r:embed="rId27"/>
+                    <a:srcRect/>
+                    <a:stretch>
+                      <a:fillRect/>
+                    </a:stretch>
+                  </pic:blipFill>
+                  <pic:spPr bwMode="auto">
+                    <a:xfrm>
+                      <a:off x="0" y="0"/>
+                      <a:ext cx="2256393" cy="2143483"/>
+                    </a:xfrm>
+                    <a:prstGeom prst="rect">
+                      <a:avLst/>
+                    </a:prstGeom>
+                    <a:noFill/>
+                    <a:ln w="9525">
+                      <a:noFill/>
+                      <a:miter lim="800000"/>
+                      <a:headEnd/>
+                      <a:tailEnd/>
+                    </a:ln>
+                  </pic:spPr>
+                </pic:pic>
+              </a:graphicData>
+            </a:graphic>
+          </wp:inline>
+        </w:drawing>
+      </w:r>
+    </w:p>
+    <w:p>
+      <w:pPr>
+        <w:pStyle w:val="Caption"/>
+      </w:pPr>
+      <w:r>
+        <w:t xml:space="preserve">Figure </w:t>
+      </w:r>
+      <w:fldSimple w:instr=" SEQ Figure \* ARABIC ">
+        <w:r>
+          <w:rPr>
+            <w:noProof/>
+          </w:rPr>
+          <w:t>18</w:t>
+        </w:r>
+      </w:fldSimple>
+      <w:r>
+        <w:t>: Renamed nodes.</w:t>
+      </w:r>
+    </w:p>
+    <w:p>
+      <w:r>
+        <w:t xml:space="preserve">Double click on the </w:t>
+      </w:r>
+      <w:r>
+        <w:rPr>
+          <w:b/>
+          <w:i/>
+        </w:rPr>
+        <w:t>serialin_2</w:t>
+      </w:r>
+      <w:r>
+        <w:t xml:space="preserve"> node to edit the node and select "Add new serial-port", then click on the pencil icon:</w:t>
+      </w:r>
+    </w:p>
+    <w:p>
+      <w:pPr>
+        <w:keepNext/>
+        <w:jc w:val="center"/>
+      </w:pPr>
+      <w:r>
+        <w:rPr>
+          <w:noProof/>
+        </w:rPr>
+        <w:drawing>
+          <wp:inline distT="0" distB="0" distL="0" distR="0">
+            <wp:extent cx="3201228" cy="1557505"/>
+            <wp:effectExtent l="19050" t="0" r="0" b="0"/>
+            <wp:docPr id="80" name="Picture 80"/>
+            <wp:cNvGraphicFramePr>
+              <a:graphicFrameLocks xmlns:a="http://schemas.openxmlformats.org/drawingml/2006/main" noChangeAspect="1"/>
+            </wp:cNvGraphicFramePr>
+            <a:graphic xmlns:a="http://schemas.openxmlformats.org/drawingml/2006/main">
+              <a:graphicData uri="http://schemas.openxmlformats.org/drawingml/2006/picture">
+                <pic:pic xmlns:pic="http://schemas.openxmlformats.org/drawingml/2006/picture">
+                  <pic:nvPicPr>
+                    <pic:cNvPr id="0" name="Picture 80"/>
+                    <pic:cNvPicPr>
+                      <a:picLocks noChangeAspect="1" noChangeArrowheads="1"/>
+                    </pic:cNvPicPr>
+                  </pic:nvPicPr>
+                  <pic:blipFill>
+                    <a:blip r:embed="rId28"/>
+                    <a:srcRect/>
+                    <a:stretch>
+                      <a:fillRect/>
+                    </a:stretch>
+                  </pic:blipFill>
+                  <pic:spPr bwMode="auto">
+                    <a:xfrm>
+                      <a:off x="0" y="0"/>
+                      <a:ext cx="3202796" cy="1558268"/>
+                    </a:xfrm>
+                    <a:prstGeom prst="rect">
+                      <a:avLst/>
+                    </a:prstGeom>
+                    <a:noFill/>
+                    <a:ln w="9525">
+                      <a:noFill/>
+                      <a:miter lim="800000"/>
+                      <a:headEnd/>
+                      <a:tailEnd/>
+                    </a:ln>
+                  </pic:spPr>
+                </pic:pic>
+              </a:graphicData>
+            </a:graphic>
+          </wp:inline>
+        </w:drawing>
+      </w:r>
+    </w:p>
+    <w:p>
+      <w:pPr>
+        <w:pStyle w:val="Caption"/>
+      </w:pPr>
+      <w:r>
+        <w:t xml:space="preserve">Figure </w:t>
+      </w:r>
+      <w:fldSimple w:instr=" SEQ Figure \* ARABIC ">
+        <w:r>
+          <w:rPr>
+            <w:noProof/>
+          </w:rPr>
+          <w:t>19</w:t>
+        </w:r>
+      </w:fldSimple>
+      <w:r>
+        <w:t>: Adding a new</w:t>
+      </w:r>
+      <w:r>
+        <w:rPr>
+          <w:noProof/>
+        </w:rPr>
+        <w:t xml:space="preserve"> serial port.</w:t>
+      </w:r>
+    </w:p>
+    <w:p>
+      <w:pPr>
+        <w:keepNext/>
+        <w:jc w:val="center"/>
+      </w:pPr>
+      <w:r>
+        <w:rPr>
+          <w:noProof/>
+        </w:rPr>
+        <w:drawing>
+          <wp:inline distT="0" distB="0" distL="0" distR="0">
+            <wp:extent cx="3096045" cy="2894275"/>
+            <wp:effectExtent l="19050" t="0" r="9105" b="0"/>
+            <wp:docPr id="81" name="Picture 81"/>
+            <wp:cNvGraphicFramePr>
+              <a:graphicFrameLocks xmlns:a="http://schemas.openxmlformats.org/drawingml/2006/main" noChangeAspect="1"/>
+            </wp:cNvGraphicFramePr>
+            <a:graphic xmlns:a="http://schemas.openxmlformats.org/drawingml/2006/main">
+              <a:graphicData uri="http://schemas.openxmlformats.org/drawingml/2006/picture">
+                <pic:pic xmlns:pic="http://schemas.openxmlformats.org/drawingml/2006/picture">
+                  <pic:nvPicPr>
+                    <pic:cNvPr id="0" name="Picture 81"/>
+                    <pic:cNvPicPr>
+                      <a:picLocks noChangeAspect="1" noChangeArrowheads="1"/>
+                    </pic:cNvPicPr>
+                  </pic:nvPicPr>
+                  <pic:blipFill>
+                    <a:blip r:embed="rId29"/>
+                    <a:srcRect/>
+                    <a:stretch>
+                      <a:fillRect/>
+                    </a:stretch>
+                  </pic:blipFill>
+                  <pic:spPr bwMode="auto">
+                    <a:xfrm>
+                      <a:off x="0" y="0"/>
+                      <a:ext cx="3111468" cy="2908693"/>
+                    </a:xfrm>
+                    <a:prstGeom prst="rect">
+                      <a:avLst/>
+                    </a:prstGeom>
+                    <a:noFill/>
+                    <a:ln w="9525">
+                      <a:noFill/>
+                      <a:miter lim="800000"/>
+                      <a:headEnd/>
+                      <a:tailEnd/>
+                    </a:ln>
+                  </pic:spPr>
+                </pic:pic>
+              </a:graphicData>
+            </a:graphic>
+          </wp:inline>
+        </w:drawing>
+      </w:r>
+    </w:p>
+    <w:p>
+      <w:pPr>
+        <w:pStyle w:val="Caption"/>
+      </w:pPr>
+      <w:r>
+        <w:t xml:space="preserve">Figure </w:t>
+      </w:r>
+      <w:fldSimple w:instr=" SEQ Figure \* ARABIC ">
+        <w:r>
+          <w:rPr>
+            <w:noProof/>
+          </w:rPr>
+          <w:t>20</w:t>
+        </w:r>
+      </w:fldSimple>
+      <w:r>
+        <w:t>: Adding the RS485 port.</w:t>
+      </w:r>
+    </w:p>
+    <w:p>
+      <w:r>
+        <w:lastRenderedPageBreak/>
+        <w:t>Edit the RS485 according to your needs, then click on Add and then OK.</w:t>
+      </w:r>
+    </w:p>
+    <w:p>
+      <w:r>
+        <w:t xml:space="preserve">Open the </w:t>
+      </w:r>
+      <w:r>
+        <w:rPr>
+          <w:b/>
+          <w:i/>
+        </w:rPr>
+        <w:t>serialout_2</w:t>
+      </w:r>
+      <w:r>
+        <w:t xml:space="preserve"> node and select the newly created configuration for the RS485 interface:</w:t>
+      </w:r>
+    </w:p>
+    <w:p>
+      <w:pPr>
+        <w:keepNext/>
+        <w:jc w:val="center"/>
+      </w:pPr>
+      <w:r>
+        <w:rPr>
+          <w:noProof/>
+        </w:rPr>
+        <w:drawing>
+          <wp:inline distT="0" distB="0" distL="0" distR="0">
+            <wp:extent cx="3148326" cy="1526651"/>
+            <wp:effectExtent l="19050" t="0" r="0" b="0"/>
+            <wp:docPr id="82" name="Picture 82"/>
+            <wp:cNvGraphicFramePr>
+              <a:graphicFrameLocks xmlns:a="http://schemas.openxmlformats.org/drawingml/2006/main" noChangeAspect="1"/>
+            </wp:cNvGraphicFramePr>
+            <a:graphic xmlns:a="http://schemas.openxmlformats.org/drawingml/2006/main">
+              <a:graphicData uri="http://schemas.openxmlformats.org/drawingml/2006/picture">
+                <pic:pic xmlns:pic="http://schemas.openxmlformats.org/drawingml/2006/picture">
+                  <pic:nvPicPr>
+                    <pic:cNvPr id="0" name="Picture 82"/>
+                    <pic:cNvPicPr>
+                      <a:picLocks noChangeAspect="1" noChangeArrowheads="1"/>
+                    </pic:cNvPicPr>
+                  </pic:nvPicPr>
+                  <pic:blipFill>
+                    <a:blip r:embed="rId30"/>
+                    <a:srcRect/>
+                    <a:stretch>
+                      <a:fillRect/>
+                    </a:stretch>
+                  </pic:blipFill>
+                  <pic:spPr bwMode="auto">
+                    <a:xfrm>
+                      <a:off x="0" y="0"/>
+                      <a:ext cx="3160119" cy="1532369"/>
+                    </a:xfrm>
+                    <a:prstGeom prst="rect">
+                      <a:avLst/>
+                    </a:prstGeom>
+                    <a:noFill/>
+                    <a:ln w="9525">
+                      <a:noFill/>
+                      <a:miter lim="800000"/>
+                      <a:headEnd/>
+                      <a:tailEnd/>
+                    </a:ln>
+                  </pic:spPr>
+                </pic:pic>
+              </a:graphicData>
+            </a:graphic>
+          </wp:inline>
+        </w:drawing>
+      </w:r>
+    </w:p>
+    <w:p>
+      <w:pPr>
+        <w:pStyle w:val="Caption"/>
+      </w:pPr>
+      <w:r>
+        <w:t xml:space="preserve">Figure </w:t>
+      </w:r>
+      <w:fldSimple w:instr=" SEQ Figure \* ARABIC ">
+        <w:r>
+          <w:rPr>
+            <w:noProof/>
+          </w:rPr>
+          <w:t>21</w:t>
+        </w:r>
+      </w:fldSimple>
+      <w:r>
+        <w:t>: Select the configuration for the RS485 interface.</w:t>
       </w:r>
     </w:p>
     <w:p/>
     <w:p>
+      <w:r>
+        <w:t xml:space="preserve">Open </w:t>
+      </w:r>
+      <w:r>
+        <w:rPr>
+          <w:b/>
+          <w:i/>
+        </w:rPr>
+        <w:t>tcpin_2</w:t>
+      </w:r>
+      <w:r>
+        <w:t xml:space="preserve"> and select "Add a new tcp endpoint", then click on the pencil icon:</w:t>
+      </w:r>
+    </w:p>
+    <w:p>
+      <w:pPr>
+        <w:keepNext/>
+        <w:jc w:val="center"/>
+      </w:pPr>
+      <w:r>
+        <w:rPr>
+          <w:noProof/>
+        </w:rPr>
+        <w:drawing>
+          <wp:inline distT="0" distB="0" distL="0" distR="0">
+            <wp:extent cx="3131927" cy="1518700"/>
+            <wp:effectExtent l="19050" t="0" r="0" b="0"/>
+            <wp:docPr id="83" name="Picture 83"/>
+            <wp:cNvGraphicFramePr>
+              <a:graphicFrameLocks xmlns:a="http://schemas.openxmlformats.org/drawingml/2006/main" noChangeAspect="1"/>
+            </wp:cNvGraphicFramePr>
+            <a:graphic xmlns:a="http://schemas.openxmlformats.org/drawingml/2006/main">
+              <a:graphicData uri="http://schemas.openxmlformats.org/drawingml/2006/picture">
+                <pic:pic xmlns:pic="http://schemas.openxmlformats.org/drawingml/2006/picture">
+                  <pic:nvPicPr>
+                    <pic:cNvPr id="0" name="Picture 83"/>
+                    <pic:cNvPicPr>
+                      <a:picLocks noChangeAspect="1" noChangeArrowheads="1"/>
+                    </pic:cNvPicPr>
+                  </pic:nvPicPr>
+                  <pic:blipFill>
+                    <a:blip r:embed="rId31"/>
+                    <a:srcRect/>
+                    <a:stretch>
+                      <a:fillRect/>
+                    </a:stretch>
+                  </pic:blipFill>
+                  <pic:spPr bwMode="auto">
+                    <a:xfrm>
+                      <a:off x="0" y="0"/>
+                      <a:ext cx="3133783" cy="1519600"/>
+                    </a:xfrm>
+                    <a:prstGeom prst="rect">
+                      <a:avLst/>
+                    </a:prstGeom>
+                    <a:noFill/>
+                    <a:ln w="9525">
+                      <a:noFill/>
+                      <a:miter lim="800000"/>
+                      <a:headEnd/>
+                      <a:tailEnd/>
+                    </a:ln>
+                  </pic:spPr>
+                </pic:pic>
+              </a:graphicData>
+            </a:graphic>
+          </wp:inline>
+        </w:drawing>
+      </w:r>
+    </w:p>
+    <w:p>
+      <w:pPr>
+        <w:pStyle w:val="Caption"/>
+      </w:pPr>
+      <w:r>
+        <w:t xml:space="preserve">Figure </w:t>
+      </w:r>
+      <w:fldSimple w:instr=" SEQ Figure \* ARABIC ">
+        <w:r>
+          <w:rPr>
+            <w:noProof/>
+          </w:rPr>
+          <w:t>22</w:t>
+        </w:r>
+      </w:fldSimple>
+      <w:r>
+        <w:t>: Adding a new tcp endpoint.</w:t>
+      </w:r>
+    </w:p>
+    <w:p>
+      <w:r>
+        <w:t>Start a local TCP server, but on the port, make sure a different port number than the one used on the RS232 configuration is selected:</w:t>
+      </w:r>
+    </w:p>
+    <w:p>
+      <w:pPr>
+        <w:keepNext/>
+        <w:jc w:val="center"/>
+      </w:pPr>
+      <w:r>
+        <w:rPr>
+          <w:noProof/>
+        </w:rPr>
+        <w:drawing>
+          <wp:inline distT="0" distB="0" distL="0" distR="0">
+            <wp:extent cx="3129666" cy="2245838"/>
+            <wp:effectExtent l="19050" t="0" r="0" b="0"/>
+            <wp:docPr id="84" name="Picture 84"/>
+            <wp:cNvGraphicFramePr>
+              <a:graphicFrameLocks xmlns:a="http://schemas.openxmlformats.org/drawingml/2006/main" noChangeAspect="1"/>
+            </wp:cNvGraphicFramePr>
+            <a:graphic xmlns:a="http://schemas.openxmlformats.org/drawingml/2006/main">
+              <a:graphicData uri="http://schemas.openxmlformats.org/drawingml/2006/picture">
+                <pic:pic xmlns:pic="http://schemas.openxmlformats.org/drawingml/2006/picture">
+                  <pic:nvPicPr>
+                    <pic:cNvPr id="0" name="Picture 84"/>
+                    <pic:cNvPicPr>
+                      <a:picLocks noChangeAspect="1" noChangeArrowheads="1"/>
+                    </pic:cNvPicPr>
+                  </pic:nvPicPr>
+                  <pic:blipFill>
+                    <a:blip r:embed="rId32"/>
+                    <a:srcRect/>
+                    <a:stretch>
+                      <a:fillRect/>
+                    </a:stretch>
+                  </pic:blipFill>
+                  <pic:spPr bwMode="auto">
+                    <a:xfrm>
+                      <a:off x="0" y="0"/>
+                      <a:ext cx="3134005" cy="2248952"/>
+                    </a:xfrm>
+                    <a:prstGeom prst="rect">
+                      <a:avLst/>
+                    </a:prstGeom>
+                    <a:noFill/>
+                    <a:ln w="9525">
+                      <a:noFill/>
+                      <a:miter lim="800000"/>
+                      <a:headEnd/>
+                      <a:tailEnd/>
+                    </a:ln>
+                  </pic:spPr>
+                </pic:pic>
+              </a:graphicData>
+            </a:graphic>
+          </wp:inline>
+        </w:drawing>
+      </w:r>
+    </w:p>
+    <w:p>
+      <w:pPr>
+        <w:pStyle w:val="Caption"/>
+      </w:pPr>
+      <w:r>
+        <w:t xml:space="preserve">Figure </w:t>
+      </w:r>
+      <w:fldSimple w:instr=" SEQ Figure \* ARABIC ">
+        <w:r>
+          <w:rPr>
+            <w:noProof/>
+          </w:rPr>
+          <w:t>23</w:t>
+        </w:r>
+      </w:fldSimple>
+      <w:r>
+        <w:t>: Local TCP server on port 8890.</w:t>
+      </w:r>
+    </w:p>
+    <w:p>
+      <w:r>
+        <w:lastRenderedPageBreak/>
+        <w:t>Click on Add and then OK.</w:t>
+      </w:r>
+    </w:p>
+    <w:p>
+      <w:r>
+        <w:t xml:space="preserve">Open the </w:t>
+      </w:r>
+      <w:r>
+        <w:rPr>
+          <w:b/>
+          <w:i/>
+        </w:rPr>
+        <w:t>tcpout_2</w:t>
+      </w:r>
+      <w:r>
+        <w:t xml:space="preserve"> node and select the newly created TCP endpoint running on port 8890:</w:t>
+      </w:r>
+    </w:p>
+    <w:p>
+      <w:pPr>
+        <w:keepNext/>
+        <w:jc w:val="center"/>
+      </w:pPr>
+      <w:r>
+        <w:rPr>
+          <w:noProof/>
+        </w:rPr>
+        <w:drawing>
+          <wp:inline distT="0" distB="0" distL="0" distR="0">
+            <wp:extent cx="3105812" cy="1693777"/>
+            <wp:effectExtent l="19050" t="0" r="0" b="0"/>
+            <wp:docPr id="87" name="Picture 87"/>
+            <wp:cNvGraphicFramePr>
+              <a:graphicFrameLocks xmlns:a="http://schemas.openxmlformats.org/drawingml/2006/main" noChangeAspect="1"/>
+            </wp:cNvGraphicFramePr>
+            <a:graphic xmlns:a="http://schemas.openxmlformats.org/drawingml/2006/main">
+              <a:graphicData uri="http://schemas.openxmlformats.org/drawingml/2006/picture">
+                <pic:pic xmlns:pic="http://schemas.openxmlformats.org/drawingml/2006/picture">
+                  <pic:nvPicPr>
+                    <pic:cNvPr id="0" name="Picture 87"/>
+                    <pic:cNvPicPr>
+                      <a:picLocks noChangeAspect="1" noChangeArrowheads="1"/>
+                    </pic:cNvPicPr>
+                  </pic:nvPicPr>
+                  <pic:blipFill>
+                    <a:blip r:embed="rId33"/>
+                    <a:srcRect/>
+                    <a:stretch>
+                      <a:fillRect/>
+                    </a:stretch>
+                  </pic:blipFill>
+                  <pic:spPr bwMode="auto">
+                    <a:xfrm>
+                      <a:off x="0" y="0"/>
+                      <a:ext cx="3106146" cy="1693959"/>
+                    </a:xfrm>
+                    <a:prstGeom prst="rect">
+                      <a:avLst/>
+                    </a:prstGeom>
+                    <a:noFill/>
+                    <a:ln w="9525">
+                      <a:noFill/>
+                      <a:miter lim="800000"/>
+                      <a:headEnd/>
+                      <a:tailEnd/>
+                    </a:ln>
+                  </pic:spPr>
+                </pic:pic>
+              </a:graphicData>
+            </a:graphic>
+          </wp:inline>
+        </w:drawing>
+      </w:r>
+    </w:p>
+    <w:p>
+      <w:pPr>
+        <w:pStyle w:val="Caption"/>
+      </w:pPr>
+      <w:r>
+        <w:t xml:space="preserve">Figure </w:t>
+      </w:r>
+      <w:fldSimple w:instr=" SEQ Figure \* ARABIC ">
+        <w:r>
+          <w:rPr>
+            <w:noProof/>
+          </w:rPr>
+          <w:t>24</w:t>
+        </w:r>
+      </w:fldSimple>
+      <w:r>
+        <w:t>: Select the new endpoint.</w:t>
+      </w:r>
+    </w:p>
+    <w:p/>
+    <w:p>
+      <w:r>
+        <w:t>Press OK and Deploy the configuration.</w:t>
+      </w:r>
+    </w:p>
+    <w:p>
+      <w:r>
+        <w:t>When looking at the "Configuration nodes" list one should see that four configuration nodes are available and that each of those are used by two nodes:</w:t>
+      </w:r>
+    </w:p>
+    <w:p>
+      <w:pPr>
+        <w:keepNext/>
+        <w:jc w:val="center"/>
+      </w:pPr>
+      <w:r>
+        <w:rPr>
+          <w:noProof/>
+        </w:rPr>
+        <w:drawing>
+          <wp:inline distT="0" distB="0" distL="0" distR="0">
+            <wp:extent cx="1993344" cy="2544417"/>
+            <wp:effectExtent l="19050" t="0" r="6906" b="0"/>
+            <wp:docPr id="88" name="Picture 88"/>
+            <wp:cNvGraphicFramePr>
+              <a:graphicFrameLocks xmlns:a="http://schemas.openxmlformats.org/drawingml/2006/main" noChangeAspect="1"/>
+            </wp:cNvGraphicFramePr>
+            <a:graphic xmlns:a="http://schemas.openxmlformats.org/drawingml/2006/main">
+              <a:graphicData uri="http://schemas.openxmlformats.org/drawingml/2006/picture">
+                <pic:pic xmlns:pic="http://schemas.openxmlformats.org/drawingml/2006/picture">
+                  <pic:nvPicPr>
+                    <pic:cNvPr id="0" name="Picture 88"/>
+                    <pic:cNvPicPr>
+                      <a:picLocks noChangeAspect="1" noChangeArrowheads="1"/>
+                    </pic:cNvPicPr>
+                  </pic:nvPicPr>
+                  <pic:blipFill>
+                    <a:blip r:embed="rId34"/>
+                    <a:srcRect/>
+                    <a:stretch>
+                      <a:fillRect/>
+                    </a:stretch>
+                  </pic:blipFill>
+                  <pic:spPr bwMode="auto">
+                    <a:xfrm>
+                      <a:off x="0" y="0"/>
+                      <a:ext cx="1995913" cy="2547697"/>
+                    </a:xfrm>
+                    <a:prstGeom prst="rect">
+                      <a:avLst/>
+                    </a:prstGeom>
+                    <a:noFill/>
+                    <a:ln w="9525">
+                      <a:noFill/>
+                      <a:miter lim="800000"/>
+                      <a:headEnd/>
+                      <a:tailEnd/>
+                    </a:ln>
+                  </pic:spPr>
+                </pic:pic>
+              </a:graphicData>
+            </a:graphic>
+          </wp:inline>
+        </w:drawing>
+      </w:r>
+    </w:p>
+    <w:p>
+      <w:pPr>
+        <w:pStyle w:val="Caption"/>
+      </w:pPr>
+      <w:r>
+        <w:t xml:space="preserve">Figure </w:t>
+      </w:r>
+      <w:fldSimple w:instr=" SEQ Figure \* ARABIC ">
+        <w:r>
+          <w:rPr>
+            <w:noProof/>
+          </w:rPr>
+          <w:t>25</w:t>
+        </w:r>
+      </w:fldSimple>
+      <w:r>
+        <w:t>: Configuration nodes view.</w:t>
+      </w:r>
+    </w:p>
+    <w:p/>
+    <w:p>
+      <w:r>
+        <w:t>If the configuration was done correctly, access to the serial ports should be granted on TCP port 8889 for RS232 and TCP port 8890 for RS485.</w:t>
+      </w:r>
+    </w:p>
+    <w:p>
       <w:pPr>
         <w:sectPr>
-          <w:headerReference w:type="default" r:id="rId23"/>
-          <w:headerReference w:type="first" r:id="rId24"/>
+          <w:headerReference w:type="default" r:id="rId35"/>
+          <w:headerReference w:type="first" r:id="rId36"/>
           <w:pgSz w:w="11907" w:h="16839" w:code="9"/>
           <w:pgMar w:top="1701" w:right="1440" w:bottom="1440" w:left="1440" w:header="1701" w:footer="1701" w:gutter="0"/>
           <w:cols w:space="708"/>
@@ -2928,7 +3570,7 @@
       </w:pPr>
     </w:p>
     <w:sectPr>
-      <w:headerReference w:type="first" r:id="rId25"/>
+      <w:headerReference w:type="first" r:id="rId37"/>
       <w:pgSz w:w="11907" w:h="16839" w:code="9"/>
       <w:pgMar w:top="1701" w:right="1440" w:bottom="1440" w:left="1440" w:header="1701" w:footer="1701" w:gutter="0"/>
       <w:cols w:space="708"/>
@@ -3650,6 +4292,92 @@
     </w:lvl>
   </w:abstractNum>
   <w:abstractNum w:abstractNumId="4">
+    <w:nsid w:val="256C4BAE"/>
+    <w:multiLevelType w:val="hybridMultilevel"/>
+    <w:tmpl w:val="17FC794E"/>
+    <w:lvl w:ilvl="0" w:tplc="0409000F">
+      <w:start w:val="1"/>
+      <w:numFmt w:val="decimal"/>
+      <w:lvlText w:val="%1."/>
+      <w:lvlJc w:val="left"/>
+      <w:pPr>
+        <w:ind w:left="720" w:hanging="360"/>
+      </w:pPr>
+    </w:lvl>
+    <w:lvl w:ilvl="1" w:tplc="04090019" w:tentative="1">
+      <w:start w:val="1"/>
+      <w:numFmt w:val="lowerLetter"/>
+      <w:lvlText w:val="%2."/>
+      <w:lvlJc w:val="left"/>
+      <w:pPr>
+        <w:ind w:left="1440" w:hanging="360"/>
+      </w:pPr>
+    </w:lvl>
+    <w:lvl w:ilvl="2" w:tplc="0409001B" w:tentative="1">
+      <w:start w:val="1"/>
+      <w:numFmt w:val="lowerRoman"/>
+      <w:lvlText w:val="%3."/>
+      <w:lvlJc w:val="right"/>
+      <w:pPr>
+        <w:ind w:left="2160" w:hanging="180"/>
+      </w:pPr>
+    </w:lvl>
+    <w:lvl w:ilvl="3" w:tplc="0409000F" w:tentative="1">
+      <w:start w:val="1"/>
+      <w:numFmt w:val="decimal"/>
+      <w:lvlText w:val="%4."/>
+      <w:lvlJc w:val="left"/>
+      <w:pPr>
+        <w:ind w:left="2880" w:hanging="360"/>
+      </w:pPr>
+    </w:lvl>
+    <w:lvl w:ilvl="4" w:tplc="04090019" w:tentative="1">
+      <w:start w:val="1"/>
+      <w:numFmt w:val="lowerLetter"/>
+      <w:lvlText w:val="%5."/>
+      <w:lvlJc w:val="left"/>
+      <w:pPr>
+        <w:ind w:left="3600" w:hanging="360"/>
+      </w:pPr>
+    </w:lvl>
+    <w:lvl w:ilvl="5" w:tplc="0409001B" w:tentative="1">
+      <w:start w:val="1"/>
+      <w:numFmt w:val="lowerRoman"/>
+      <w:lvlText w:val="%6."/>
+      <w:lvlJc w:val="right"/>
+      <w:pPr>
+        <w:ind w:left="4320" w:hanging="180"/>
+      </w:pPr>
+    </w:lvl>
+    <w:lvl w:ilvl="6" w:tplc="0409000F" w:tentative="1">
+      <w:start w:val="1"/>
+      <w:numFmt w:val="decimal"/>
+      <w:lvlText w:val="%7."/>
+      <w:lvlJc w:val="left"/>
+      <w:pPr>
+        <w:ind w:left="5040" w:hanging="360"/>
+      </w:pPr>
+    </w:lvl>
+    <w:lvl w:ilvl="7" w:tplc="04090019" w:tentative="1">
+      <w:start w:val="1"/>
+      <w:numFmt w:val="lowerLetter"/>
+      <w:lvlText w:val="%8."/>
+      <w:lvlJc w:val="left"/>
+      <w:pPr>
+        <w:ind w:left="5760" w:hanging="360"/>
+      </w:pPr>
+    </w:lvl>
+    <w:lvl w:ilvl="8" w:tplc="0409001B" w:tentative="1">
+      <w:start w:val="1"/>
+      <w:numFmt w:val="lowerRoman"/>
+      <w:lvlText w:val="%9."/>
+      <w:lvlJc w:val="right"/>
+      <w:pPr>
+        <w:ind w:left="6480" w:hanging="180"/>
+      </w:pPr>
+    </w:lvl>
+  </w:abstractNum>
+  <w:abstractNum w:abstractNumId="5">
     <w:nsid w:val="43776EC5"/>
     <w:multiLevelType w:val="hybridMultilevel"/>
     <w:tmpl w:val="84449994"/>
@@ -3762,7 +4490,7 @@
       </w:rPr>
     </w:lvl>
   </w:abstractNum>
-  <w:abstractNum w:abstractNumId="5">
+  <w:abstractNum w:abstractNumId="6">
     <w:nsid w:val="44867B4B"/>
     <w:multiLevelType w:val="hybridMultilevel"/>
     <w:tmpl w:val="80C45F64"/>
@@ -3875,7 +4603,7 @@
       </w:rPr>
     </w:lvl>
   </w:abstractNum>
-  <w:abstractNum w:abstractNumId="6">
+  <w:abstractNum w:abstractNumId="7">
     <w:nsid w:val="45A351D0"/>
     <w:multiLevelType w:val="hybridMultilevel"/>
     <w:tmpl w:val="47E80434"/>
@@ -3961,7 +4689,7 @@
       </w:pPr>
     </w:lvl>
   </w:abstractNum>
-  <w:abstractNum w:abstractNumId="7">
+  <w:abstractNum w:abstractNumId="8">
     <w:nsid w:val="4E7F33AD"/>
     <w:multiLevelType w:val="hybridMultilevel"/>
     <w:tmpl w:val="45FC27DE"/>
@@ -4074,7 +4802,7 @@
       </w:rPr>
     </w:lvl>
   </w:abstractNum>
-  <w:abstractNum w:abstractNumId="8">
+  <w:abstractNum w:abstractNumId="9">
     <w:nsid w:val="52C35910"/>
     <w:multiLevelType w:val="hybridMultilevel"/>
     <w:tmpl w:val="EABE296E"/>
@@ -4184,7 +4912,120 @@
       </w:pPr>
     </w:lvl>
   </w:abstractNum>
-  <w:abstractNum w:abstractNumId="9">
+  <w:abstractNum w:abstractNumId="10">
+    <w:nsid w:val="52C8187E"/>
+    <w:multiLevelType w:val="hybridMultilevel"/>
+    <w:tmpl w:val="A2FABC36"/>
+    <w:lvl w:ilvl="0" w:tplc="04090001">
+      <w:start w:val="1"/>
+      <w:numFmt w:val="bullet"/>
+      <w:lvlText w:val=""/>
+      <w:lvlJc w:val="left"/>
+      <w:pPr>
+        <w:ind w:left="720" w:hanging="360"/>
+      </w:pPr>
+      <w:rPr>
+        <w:rFonts w:ascii="Symbol" w:hAnsi="Symbol" w:hint="default"/>
+      </w:rPr>
+    </w:lvl>
+    <w:lvl w:ilvl="1" w:tplc="04090003">
+      <w:start w:val="1"/>
+      <w:numFmt w:val="bullet"/>
+      <w:lvlText w:val="o"/>
+      <w:lvlJc w:val="left"/>
+      <w:pPr>
+        <w:ind w:left="1440" w:hanging="360"/>
+      </w:pPr>
+      <w:rPr>
+        <w:rFonts w:ascii="Courier New" w:hAnsi="Courier New" w:cs="Courier New" w:hint="default"/>
+      </w:rPr>
+    </w:lvl>
+    <w:lvl w:ilvl="2" w:tplc="04090005" w:tentative="1">
+      <w:start w:val="1"/>
+      <w:numFmt w:val="bullet"/>
+      <w:lvlText w:val=""/>
+      <w:lvlJc w:val="left"/>
+      <w:pPr>
+        <w:ind w:left="2160" w:hanging="360"/>
+      </w:pPr>
+      <w:rPr>
+        <w:rFonts w:ascii="Wingdings" w:hAnsi="Wingdings" w:hint="default"/>
+      </w:rPr>
+    </w:lvl>
+    <w:lvl w:ilvl="3" w:tplc="04090001" w:tentative="1">
+      <w:start w:val="1"/>
+      <w:numFmt w:val="bullet"/>
+      <w:lvlText w:val=""/>
+      <w:lvlJc w:val="left"/>
+      <w:pPr>
+        <w:ind w:left="2880" w:hanging="360"/>
+      </w:pPr>
+      <w:rPr>
+        <w:rFonts w:ascii="Symbol" w:hAnsi="Symbol" w:hint="default"/>
+      </w:rPr>
+    </w:lvl>
+    <w:lvl w:ilvl="4" w:tplc="04090003" w:tentative="1">
+      <w:start w:val="1"/>
+      <w:numFmt w:val="bullet"/>
+      <w:lvlText w:val="o"/>
+      <w:lvlJc w:val="left"/>
+      <w:pPr>
+        <w:ind w:left="3600" w:hanging="360"/>
+      </w:pPr>
+      <w:rPr>
+        <w:rFonts w:ascii="Courier New" w:hAnsi="Courier New" w:cs="Courier New" w:hint="default"/>
+      </w:rPr>
+    </w:lvl>
+    <w:lvl w:ilvl="5" w:tplc="04090005" w:tentative="1">
+      <w:start w:val="1"/>
+      <w:numFmt w:val="bullet"/>
+      <w:lvlText w:val=""/>
+      <w:lvlJc w:val="left"/>
+      <w:pPr>
+        <w:ind w:left="4320" w:hanging="360"/>
+      </w:pPr>
+      <w:rPr>
+        <w:rFonts w:ascii="Wingdings" w:hAnsi="Wingdings" w:hint="default"/>
+      </w:rPr>
+    </w:lvl>
+    <w:lvl w:ilvl="6" w:tplc="04090001" w:tentative="1">
+      <w:start w:val="1"/>
+      <w:numFmt w:val="bullet"/>
+      <w:lvlText w:val=""/>
+      <w:lvlJc w:val="left"/>
+      <w:pPr>
+        <w:ind w:left="5040" w:hanging="360"/>
+      </w:pPr>
+      <w:rPr>
+        <w:rFonts w:ascii="Symbol" w:hAnsi="Symbol" w:hint="default"/>
+      </w:rPr>
+    </w:lvl>
+    <w:lvl w:ilvl="7" w:tplc="04090003" w:tentative="1">
+      <w:start w:val="1"/>
+      <w:numFmt w:val="bullet"/>
+      <w:lvlText w:val="o"/>
+      <w:lvlJc w:val="left"/>
+      <w:pPr>
+        <w:ind w:left="5760" w:hanging="360"/>
+      </w:pPr>
+      <w:rPr>
+        <w:rFonts w:ascii="Courier New" w:hAnsi="Courier New" w:cs="Courier New" w:hint="default"/>
+      </w:rPr>
+    </w:lvl>
+    <w:lvl w:ilvl="8" w:tplc="04090005" w:tentative="1">
+      <w:start w:val="1"/>
+      <w:numFmt w:val="bullet"/>
+      <w:lvlText w:val=""/>
+      <w:lvlJc w:val="left"/>
+      <w:pPr>
+        <w:ind w:left="6480" w:hanging="360"/>
+      </w:pPr>
+      <w:rPr>
+        <w:rFonts w:ascii="Wingdings" w:hAnsi="Wingdings" w:hint="default"/>
+      </w:rPr>
+    </w:lvl>
+  </w:abstractNum>
+  <w:abstractNum w:abstractNumId="11">
     <w:nsid w:val="593A4C9E"/>
     <w:multiLevelType w:val="hybridMultilevel"/>
     <w:tmpl w:val="3C52638E"/>
@@ -4297,7 +5138,7 @@
       </w:rPr>
     </w:lvl>
   </w:abstractNum>
-  <w:abstractNum w:abstractNumId="10">
+  <w:abstractNum w:abstractNumId="12">
     <w:nsid w:val="5E691A37"/>
     <w:multiLevelType w:val="multilevel"/>
     <w:tmpl w:val="7FAC6A54"/>
@@ -4392,7 +5233,7 @@
       </w:pPr>
     </w:lvl>
   </w:abstractNum>
-  <w:abstractNum w:abstractNumId="11">
+  <w:abstractNum w:abstractNumId="13">
     <w:nsid w:val="5ED729F6"/>
     <w:multiLevelType w:val="hybridMultilevel"/>
     <w:tmpl w:val="1D5488C4"/>
@@ -4506,7 +5347,7 @@
       </w:rPr>
     </w:lvl>
   </w:abstractNum>
-  <w:abstractNum w:abstractNumId="12">
+  <w:abstractNum w:abstractNumId="14">
     <w:nsid w:val="6BDF138E"/>
     <w:multiLevelType w:val="hybridMultilevel"/>
     <w:tmpl w:val="DCFAE834"/>
@@ -4619,7 +5460,7 @@
       </w:rPr>
     </w:lvl>
   </w:abstractNum>
-  <w:abstractNum w:abstractNumId="13">
+  <w:abstractNum w:abstractNumId="15">
     <w:nsid w:val="6BE62151"/>
     <w:multiLevelType w:val="hybridMultilevel"/>
     <w:tmpl w:val="C546A7D4"/>
@@ -4732,7 +5573,7 @@
       </w:rPr>
     </w:lvl>
   </w:abstractNum>
-  <w:abstractNum w:abstractNumId="14">
+  <w:abstractNum w:abstractNumId="16">
     <w:nsid w:val="6FA0109C"/>
     <w:multiLevelType w:val="hybridMultilevel"/>
     <w:tmpl w:val="A2ECCA18"/>
@@ -4845,7 +5686,7 @@
       </w:rPr>
     </w:lvl>
   </w:abstractNum>
-  <w:abstractNum w:abstractNumId="15">
+  <w:abstractNum w:abstractNumId="17">
     <w:nsid w:val="71E36C3D"/>
     <w:multiLevelType w:val="hybridMultilevel"/>
     <w:tmpl w:val="47E80434"/>
@@ -4931,7 +5772,7 @@
       </w:pPr>
     </w:lvl>
   </w:abstractNum>
-  <w:abstractNum w:abstractNumId="16">
+  <w:abstractNum w:abstractNumId="18">
     <w:nsid w:val="7B7626CB"/>
     <w:multiLevelType w:val="hybridMultilevel"/>
     <w:tmpl w:val="E0FEEBA8"/>
@@ -5044,7 +5885,7 @@
       </w:rPr>
     </w:lvl>
   </w:abstractNum>
-  <w:abstractNum w:abstractNumId="17">
+  <w:abstractNum w:abstractNumId="19">
     <w:nsid w:val="7CA34E67"/>
     <w:multiLevelType w:val="hybridMultilevel"/>
     <w:tmpl w:val="2AAC9494"/>
@@ -5157,29 +5998,142 @@
       </w:rPr>
     </w:lvl>
   </w:abstractNum>
+  <w:abstractNum w:abstractNumId="20">
+    <w:nsid w:val="7E4043F5"/>
+    <w:multiLevelType w:val="hybridMultilevel"/>
+    <w:tmpl w:val="A9D84B0E"/>
+    <w:lvl w:ilvl="0" w:tplc="04090001">
+      <w:start w:val="1"/>
+      <w:numFmt w:val="bullet"/>
+      <w:lvlText w:val=""/>
+      <w:lvlJc w:val="left"/>
+      <w:pPr>
+        <w:ind w:left="720" w:hanging="360"/>
+      </w:pPr>
+      <w:rPr>
+        <w:rFonts w:ascii="Symbol" w:hAnsi="Symbol" w:hint="default"/>
+      </w:rPr>
+    </w:lvl>
+    <w:lvl w:ilvl="1" w:tplc="04090003" w:tentative="1">
+      <w:start w:val="1"/>
+      <w:numFmt w:val="bullet"/>
+      <w:lvlText w:val="o"/>
+      <w:lvlJc w:val="left"/>
+      <w:pPr>
+        <w:ind w:left="1440" w:hanging="360"/>
+      </w:pPr>
+      <w:rPr>
+        <w:rFonts w:ascii="Courier New" w:hAnsi="Courier New" w:cs="Courier New" w:hint="default"/>
+      </w:rPr>
+    </w:lvl>
+    <w:lvl w:ilvl="2" w:tplc="04090005" w:tentative="1">
+      <w:start w:val="1"/>
+      <w:numFmt w:val="bullet"/>
+      <w:lvlText w:val=""/>
+      <w:lvlJc w:val="left"/>
+      <w:pPr>
+        <w:ind w:left="2160" w:hanging="360"/>
+      </w:pPr>
+      <w:rPr>
+        <w:rFonts w:ascii="Wingdings" w:hAnsi="Wingdings" w:hint="default"/>
+      </w:rPr>
+    </w:lvl>
+    <w:lvl w:ilvl="3" w:tplc="04090001" w:tentative="1">
+      <w:start w:val="1"/>
+      <w:numFmt w:val="bullet"/>
+      <w:lvlText w:val=""/>
+      <w:lvlJc w:val="left"/>
+      <w:pPr>
+        <w:ind w:left="2880" w:hanging="360"/>
+      </w:pPr>
+      <w:rPr>
+        <w:rFonts w:ascii="Symbol" w:hAnsi="Symbol" w:hint="default"/>
+      </w:rPr>
+    </w:lvl>
+    <w:lvl w:ilvl="4" w:tplc="04090003" w:tentative="1">
+      <w:start w:val="1"/>
+      <w:numFmt w:val="bullet"/>
+      <w:lvlText w:val="o"/>
+      <w:lvlJc w:val="left"/>
+      <w:pPr>
+        <w:ind w:left="3600" w:hanging="360"/>
+      </w:pPr>
+      <w:rPr>
+        <w:rFonts w:ascii="Courier New" w:hAnsi="Courier New" w:cs="Courier New" w:hint="default"/>
+      </w:rPr>
+    </w:lvl>
+    <w:lvl w:ilvl="5" w:tplc="04090005" w:tentative="1">
+      <w:start w:val="1"/>
+      <w:numFmt w:val="bullet"/>
+      <w:lvlText w:val=""/>
+      <w:lvlJc w:val="left"/>
+      <w:pPr>
+        <w:ind w:left="4320" w:hanging="360"/>
+      </w:pPr>
+      <w:rPr>
+        <w:rFonts w:ascii="Wingdings" w:hAnsi="Wingdings" w:hint="default"/>
+      </w:rPr>
+    </w:lvl>
+    <w:lvl w:ilvl="6" w:tplc="04090001" w:tentative="1">
+      <w:start w:val="1"/>
+      <w:numFmt w:val="bullet"/>
+      <w:lvlText w:val=""/>
+      <w:lvlJc w:val="left"/>
+      <w:pPr>
+        <w:ind w:left="5040" w:hanging="360"/>
+      </w:pPr>
+      <w:rPr>
+        <w:rFonts w:ascii="Symbol" w:hAnsi="Symbol" w:hint="default"/>
+      </w:rPr>
+    </w:lvl>
+    <w:lvl w:ilvl="7" w:tplc="04090003" w:tentative="1">
+      <w:start w:val="1"/>
+      <w:numFmt w:val="bullet"/>
+      <w:lvlText w:val="o"/>
+      <w:lvlJc w:val="left"/>
+      <w:pPr>
+        <w:ind w:left="5760" w:hanging="360"/>
+      </w:pPr>
+      <w:rPr>
+        <w:rFonts w:ascii="Courier New" w:hAnsi="Courier New" w:cs="Courier New" w:hint="default"/>
+      </w:rPr>
+    </w:lvl>
+    <w:lvl w:ilvl="8" w:tplc="04090005" w:tentative="1">
+      <w:start w:val="1"/>
+      <w:numFmt w:val="bullet"/>
+      <w:lvlText w:val=""/>
+      <w:lvlJc w:val="left"/>
+      <w:pPr>
+        <w:ind w:left="6480" w:hanging="360"/>
+      </w:pPr>
+      <w:rPr>
+        <w:rFonts w:ascii="Wingdings" w:hAnsi="Wingdings" w:hint="default"/>
+      </w:rPr>
+    </w:lvl>
+  </w:abstractNum>
   <w:num w:numId="1">
-    <w:abstractNumId w:val="10"/>
+    <w:abstractNumId w:val="12"/>
   </w:num>
   <w:num w:numId="2">
-    <w:abstractNumId w:val="4"/>
+    <w:abstractNumId w:val="5"/>
   </w:num>
   <w:num w:numId="3">
     <w:abstractNumId w:val="2"/>
   </w:num>
   <w:num w:numId="4">
-    <w:abstractNumId w:val="9"/>
+    <w:abstractNumId w:val="11"/>
   </w:num>
   <w:num w:numId="5">
-    <w:abstractNumId w:val="7"/>
+    <w:abstractNumId w:val="8"/>
   </w:num>
   <w:num w:numId="6">
-    <w:abstractNumId w:val="11"/>
+    <w:abstractNumId w:val="13"/>
   </w:num>
   <w:num w:numId="7">
-    <w:abstractNumId w:val="16"/>
+    <w:abstractNumId w:val="18"/>
   </w:num>
   <w:num w:numId="8">
-    <w:abstractNumId w:val="5"/>
+    <w:abstractNumId w:val="6"/>
   </w:num>
   <w:num w:numId="9">
     <w:abstractNumId w:val="1"/>
@@ -5188,7 +6142,7 @@
     <w:abstractNumId w:val="0"/>
   </w:num>
   <w:num w:numId="11">
-    <w:abstractNumId w:val="8"/>
+    <w:abstractNumId w:val="9"/>
     <w:lvlOverride w:ilvl="0">
       <w:startOverride w:val="1"/>
     </w:lvlOverride>
@@ -5218,28 +6172,37 @@
     </w:lvlOverride>
   </w:num>
   <w:num w:numId="12">
-    <w:abstractNumId w:val="8"/>
+    <w:abstractNumId w:val="9"/>
   </w:num>
   <w:num w:numId="13">
+    <w:abstractNumId w:val="16"/>
+  </w:num>
+  <w:num w:numId="14">
+    <w:abstractNumId w:val="7"/>
+  </w:num>
+  <w:num w:numId="15">
     <w:abstractNumId w:val="14"/>
   </w:num>
-  <w:num w:numId="14">
-    <w:abstractNumId w:val="6"/>
-  </w:num>
-  <w:num w:numId="15">
-    <w:abstractNumId w:val="12"/>
-  </w:num>
   <w:num w:numId="16">
-    <w:abstractNumId w:val="15"/>
+    <w:abstractNumId w:val="17"/>
   </w:num>
   <w:num w:numId="17">
-    <w:abstractNumId w:val="17"/>
+    <w:abstractNumId w:val="19"/>
   </w:num>
   <w:num w:numId="18">
-    <w:abstractNumId w:val="13"/>
+    <w:abstractNumId w:val="15"/>
   </w:num>
   <w:num w:numId="19">
     <w:abstractNumId w:val="3"/>
+  </w:num>
+  <w:num w:numId="20">
+    <w:abstractNumId w:val="4"/>
+  </w:num>
+  <w:num w:numId="21">
+    <w:abstractNumId w:val="20"/>
+  </w:num>
+  <w:num w:numId="22">
+    <w:abstractNumId w:val="10"/>
   </w:num>
 </w:numbering>
 </file>

</xml_diff>